<commit_message>
Protocole de ventilation modifié: tentative d'intégrer des propositions de S. Delisle
</commit_message>
<xml_diff>
--- a/Documents/INH-PROT-05-01- Protocole VDR-4 CHUM.docx
+++ b/Documents/INH-PROT-05-01- Protocole VDR-4 CHUM.docx
@@ -60,15 +60,7 @@
         <w:t>L</w:t>
       </w:r>
       <w:r>
-        <w:t xml:space="preserve">es </w:t>
-      </w:r>
-      <w:proofErr w:type="spellStart"/>
-      <w:r>
-        <w:t>inhalothérapeutes</w:t>
-      </w:r>
-      <w:proofErr w:type="spellEnd"/>
-      <w:r>
-        <w:t xml:space="preserve"> du Centre h</w:t>
+        <w:t>es inhalothérapeutes du Centre h</w:t>
       </w:r>
       <w:r>
         <w:t>ospitalier de l'Université de Montréal ayant complété avec succès la formation sur l’opération du ventilateur VDR-4.</w:t>
@@ -103,15 +95,7 @@
     </w:p>
     <w:p>
       <w:r>
-        <w:t xml:space="preserve">Seul les </w:t>
-      </w:r>
-      <w:proofErr w:type="spellStart"/>
-      <w:r>
-        <w:t>inhalothérapeutes</w:t>
-      </w:r>
-      <w:proofErr w:type="spellEnd"/>
-      <w:r>
-        <w:t xml:space="preserve"> ayant complété avec succès la formation sur l’opération du ventilateur VDR-4 sont autorisé</w:t>
+        <w:t>Seul les inhalothérapeutes ayant complété avec succès la formation sur l’opération du ventilateur VDR-4 sont autorisé</w:t>
       </w:r>
       <w:r>
         <w:t>s</w:t>
@@ -122,22 +106,111 @@
     </w:p>
     <w:p>
       <w:pPr>
-        <w:pStyle w:val="TITREGnralit"/>
-      </w:pPr>
-      <w:r>
-        <w:t>Procédure</w:t>
-      </w:r>
+        <w:rPr>
+          <w:ins w:id="0" w:author="p0023885" w:date="2016-07-12T15:12:00Z"/>
+        </w:rPr>
+      </w:pPr>
+      <w:ins w:id="1" w:author="p0023885" w:date="2016-07-12T15:11:00Z">
+        <w:r>
+          <w:t>Pour initier la thérapie, une ordonnance médicale individuelle, rédigée par un intensiviste, doit spécifier</w:t>
+        </w:r>
+      </w:ins>
+      <w:ins w:id="2" w:author="p0023885" w:date="2016-07-12T15:13:00Z">
+        <w:r>
+          <w:t xml:space="preserve"> minimalement</w:t>
+        </w:r>
+      </w:ins>
+      <w:ins w:id="3" w:author="p0023885" w:date="2016-07-12T15:12:00Z">
+        <w:r>
+          <w:t> </w:t>
+        </w:r>
+      </w:ins>
+      <w:ins w:id="4" w:author="p0023885" w:date="2016-07-12T15:11:00Z">
+        <w:r>
+          <w:t>:</w:t>
+        </w:r>
+      </w:ins>
     </w:p>
     <w:p>
       <w:pPr>
+        <w:numPr>
+          <w:ilvl w:val="0"/>
+          <w:numId w:val="70"/>
+        </w:numPr>
+        <w:rPr>
+          <w:ins w:id="5" w:author="p0023885" w:date="2016-07-12T15:12:00Z"/>
+        </w:rPr>
+      </w:pPr>
+      <w:ins w:id="6" w:author="p0023885" w:date="2016-07-12T15:12:00Z">
+        <w:r>
+          <w:t>« Ventilation par VDR-4 »,</w:t>
+        </w:r>
+      </w:ins>
+    </w:p>
+    <w:p>
+      <w:pPr>
+        <w:numPr>
+          <w:ilvl w:val="0"/>
+          <w:numId w:val="70"/>
+        </w:numPr>
+        <w:rPr>
+          <w:ins w:id="7" w:author="p0023885" w:date="2016-07-12T15:13:00Z"/>
+        </w:rPr>
+      </w:pPr>
+      <w:ins w:id="8" w:author="p0023885" w:date="2016-07-12T15:12:00Z">
+        <w:r>
+          <w:t>Une cible d’oxygénation (</w:t>
+        </w:r>
+      </w:ins>
+      <w:ins w:id="9" w:author="p0023885" w:date="2016-07-12T15:13:00Z">
+        <w:r>
+          <w:t>SpO</w:t>
+        </w:r>
+        <w:r>
+          <w:rPr>
+            <w:rFonts w:ascii="Cambria Math" w:hAnsi="Cambria Math" w:cs="Cambria Math"/>
+          </w:rPr>
+          <w:t>₂</w:t>
+        </w:r>
+      </w:ins>
+      <w:ins w:id="10" w:author="p0023885" w:date="2016-07-12T15:12:00Z">
+        <w:r>
+          <w:t xml:space="preserve"> </w:t>
+        </w:r>
+      </w:ins>
+      <w:ins w:id="11" w:author="p0023885" w:date="2016-07-12T15:13:00Z">
+        <w:r>
+          <w:t>visée),</w:t>
+        </w:r>
+      </w:ins>
+    </w:p>
+    <w:p>
+      <w:pPr>
+        <w:numPr>
+          <w:ilvl w:val="0"/>
+          <w:numId w:val="70"/>
+        </w:numPr>
+      </w:pPr>
+      <w:ins w:id="12" w:author="p0023885" w:date="2016-07-12T15:13:00Z">
+        <w:r>
+          <w:t>Une cible de pH ou une cible de PaCO2.</w:t>
+        </w:r>
+      </w:ins>
+    </w:p>
+    <w:p>
+      <w:pPr>
+        <w:pStyle w:val="TITREGnralit"/>
+      </w:pPr>
+      <w:r>
+        <w:t>Procédure</w:t>
+      </w:r>
+    </w:p>
+    <w:p>
+      <w:pPr>
         <w:jc w:val="both"/>
       </w:pPr>
       <w:r>
-        <w:t xml:space="preserve">À moins d’indication contraire, les modifications de pressions de ventilation se font par bonds de 2 </w:t>
-      </w:r>
-      <w:proofErr w:type="spellStart"/>
-      <w:r>
-        <w:t>cmH</w:t>
+        <w:t>À moins d’indication contraire, les modifications de pressions de ventilation se font par bonds de 2 cmH</w:t>
       </w:r>
       <w:r>
         <w:rPr>
@@ -146,11 +219,7 @@
         <w:t>₂</w:t>
       </w:r>
       <w:r>
-        <w:t>O</w:t>
-      </w:r>
-      <w:proofErr w:type="spellEnd"/>
-      <w:r>
-        <w:t>.</w:t>
+        <w:t>O.</w:t>
       </w:r>
     </w:p>
     <w:p>
@@ -158,13 +227,8 @@
         <w:jc w:val="both"/>
       </w:pPr>
       <w:r>
-        <w:t xml:space="preserve">À moins d’indication contraire, les modifications de </w:t>
-      </w:r>
-      <w:proofErr w:type="spellStart"/>
-      <w:r>
-        <w:t>FiO</w:t>
-      </w:r>
-      <w:proofErr w:type="spellEnd"/>
+        <w:t>À moins d’indication contraire, les modifications de FiO</w:t>
+      </w:r>
       <w:r>
         <w:rPr>
           <w:rFonts w:ascii="Cambria Math" w:hAnsi="Cambria Math" w:cs="Cambria Math"/>
@@ -180,15 +244,7 @@
         <w:jc w:val="both"/>
       </w:pPr>
       <w:r>
-        <w:t>En l’absence d’ordonnance médicale individuelle contraire, l’</w:t>
-      </w:r>
-      <w:proofErr w:type="spellStart"/>
-      <w:r>
-        <w:t>inhalothérapeute</w:t>
-      </w:r>
-      <w:proofErr w:type="spellEnd"/>
-      <w:r>
-        <w:t xml:space="preserve"> ajuste les paramètres de ventilation de la façon suivante :</w:t>
+        <w:t>En l’absence d’ordonnance médicale individuelle contraire, l’inhalothérapeute ajuste les paramètres de ventilation de la façon suivante :</w:t>
       </w:r>
     </w:p>
     <w:p>
@@ -268,11 +324,7 @@
           </w:tcPr>
           <w:p>
             <w:r>
-              <w:t xml:space="preserve">30 </w:t>
-            </w:r>
-            <w:proofErr w:type="spellStart"/>
-            <w:r>
-              <w:t>cmH</w:t>
+              <w:t>30 cmH</w:t>
             </w:r>
             <w:r>
               <w:rPr>
@@ -281,11 +333,7 @@
               <w:t>₂</w:t>
             </w:r>
             <w:r>
-              <w:t>O</w:t>
-            </w:r>
-            <w:proofErr w:type="spellEnd"/>
-            <w:r>
-              <w:t xml:space="preserve"> </w:t>
+              <w:t xml:space="preserve">O </w:t>
             </w:r>
           </w:p>
         </w:tc>
@@ -324,11 +372,7 @@
           </w:tcPr>
           <w:p>
             <w:r>
-              <w:t xml:space="preserve">10 </w:t>
-            </w:r>
-            <w:proofErr w:type="spellStart"/>
-            <w:r>
-              <w:t>cmH</w:t>
+              <w:t>10 cmH</w:t>
             </w:r>
             <w:r>
               <w:rPr>
@@ -337,11 +381,7 @@
               <w:t>₂</w:t>
             </w:r>
             <w:r>
-              <w:t>O</w:t>
-            </w:r>
-            <w:proofErr w:type="spellEnd"/>
-            <w:r>
-              <w:t xml:space="preserve"> </w:t>
+              <w:t xml:space="preserve">O </w:t>
             </w:r>
           </w:p>
         </w:tc>
@@ -423,6 +463,7 @@
           </w:tcPr>
           <w:p>
             <w:r>
+              <w:lastRenderedPageBreak/>
               <w:t xml:space="preserve">Temps expiratoire </w:t>
             </w:r>
             <w:r>
@@ -554,12 +595,9 @@
             <w:tcW w:w="6912" w:type="dxa"/>
           </w:tcPr>
           <w:p>
-            <w:proofErr w:type="spellStart"/>
             <w:r>
-              <w:lastRenderedPageBreak/>
               <w:t>FiO</w:t>
             </w:r>
-            <w:proofErr w:type="spellEnd"/>
             <w:r>
               <w:rPr>
                 <w:rFonts w:ascii="Cambria Math" w:hAnsi="Cambria Math" w:cs="Cambria Math"/>
@@ -577,13 +615,8 @@
           </w:tcPr>
           <w:p>
             <w:r>
-              <w:t xml:space="preserve">Selon </w:t>
+              <w:t>Selon SpO</w:t>
             </w:r>
-            <w:proofErr w:type="spellStart"/>
-            <w:r>
-              <w:t>SpO</w:t>
-            </w:r>
-            <w:proofErr w:type="spellEnd"/>
             <w:r>
               <w:rPr>
                 <w:rFonts w:ascii="Cambria Math" w:hAnsi="Cambria Math" w:cs="Cambria Math"/>
@@ -626,14 +659,9 @@
           <w:attr w:name="ProductID" w:val="la FiO"/>
         </w:smartTagPr>
         <w:r>
-          <w:t xml:space="preserve">la </w:t>
-        </w:r>
-        <w:proofErr w:type="spellStart"/>
-        <w:r>
-          <w:t>FiO</w:t>
+          <w:t>la FiO</w:t>
         </w:r>
       </w:smartTag>
-      <w:proofErr w:type="spellEnd"/>
       <w:r>
         <w:rPr>
           <w:rFonts w:ascii="Cambria Math" w:hAnsi="Cambria Math" w:cs="Cambria Math"/>
@@ -667,11 +695,7 @@
         <w:t xml:space="preserve">CPAP OSCILLANTE) </w:t>
       </w:r>
       <w:r>
-        <w:t xml:space="preserve">par bonds de 2 </w:t>
-      </w:r>
-      <w:proofErr w:type="spellStart"/>
-      <w:r>
-        <w:t>cmH</w:t>
+        <w:t>par bonds de 2 cmH</w:t>
       </w:r>
       <w:r>
         <w:rPr>
@@ -680,15 +704,7 @@
         <w:t>₂</w:t>
       </w:r>
       <w:r>
-        <w:t>O</w:t>
-      </w:r>
-      <w:proofErr w:type="spellEnd"/>
-      <w:r>
-        <w:t xml:space="preserve"> jusqu’à 14 </w:t>
-      </w:r>
-      <w:proofErr w:type="spellStart"/>
-      <w:r>
-        <w:t>cmH</w:t>
+        <w:t>O jusqu’à 14 cmH</w:t>
       </w:r>
       <w:r>
         <w:rPr>
@@ -697,11 +713,7 @@
         <w:t>₂</w:t>
       </w:r>
       <w:r>
-        <w:t>O</w:t>
-      </w:r>
-      <w:proofErr w:type="spellEnd"/>
-      <w:r>
-        <w:t xml:space="preserve"> ;</w:t>
+        <w:t>O ;</w:t>
       </w:r>
     </w:p>
     <w:p>
@@ -725,14 +737,9 @@
           <w:attr w:name="ProductID" w:val="la FiO"/>
         </w:smartTagPr>
         <w:r>
-          <w:t xml:space="preserve">la </w:t>
-        </w:r>
-        <w:proofErr w:type="spellStart"/>
-        <w:r>
-          <w:t>FiO</w:t>
+          <w:t>la FiO</w:t>
         </w:r>
       </w:smartTag>
-      <w:proofErr w:type="spellEnd"/>
       <w:r>
         <w:rPr>
           <w:rFonts w:ascii="Cambria Math" w:hAnsi="Cambria Math" w:cs="Cambria Math"/>
@@ -766,11 +773,7 @@
         <w:t xml:space="preserve">DEBIT PULSE) </w:t>
       </w:r>
       <w:r>
-        <w:t xml:space="preserve">par bonds de 2 </w:t>
-      </w:r>
-      <w:proofErr w:type="spellStart"/>
-      <w:r>
-        <w:t>cmH</w:t>
+        <w:t>par bonds de 2 cmH</w:t>
       </w:r>
       <w:r>
         <w:rPr>
@@ -779,15 +782,7 @@
         <w:t>₂</w:t>
       </w:r>
       <w:r>
-        <w:t>O</w:t>
-      </w:r>
-      <w:proofErr w:type="spellEnd"/>
-      <w:r>
-        <w:t xml:space="preserve">  jusqu’à 34 </w:t>
-      </w:r>
-      <w:proofErr w:type="spellStart"/>
-      <w:r>
-        <w:t>cmH</w:t>
+        <w:t>O  jusqu’à 34 cmH</w:t>
       </w:r>
       <w:r>
         <w:rPr>
@@ -796,11 +791,7 @@
         <w:t>₂</w:t>
       </w:r>
       <w:r>
-        <w:t>O</w:t>
-      </w:r>
-      <w:proofErr w:type="spellEnd"/>
-      <w:r>
-        <w:t xml:space="preserve"> ;</w:t>
+        <w:t>O ;</w:t>
       </w:r>
     </w:p>
     <w:p>
@@ -826,11 +817,7 @@
         <w:t xml:space="preserve">CPAP OSCILLANTE) </w:t>
       </w:r>
       <w:r>
-        <w:t xml:space="preserve">par bonds de 2 </w:t>
-      </w:r>
-      <w:proofErr w:type="spellStart"/>
-      <w:r>
-        <w:t>cmH</w:t>
+        <w:t>par bonds de 2 cmH</w:t>
       </w:r>
       <w:r>
         <w:rPr>
@@ -839,15 +826,7 @@
         <w:t>₂</w:t>
       </w:r>
       <w:r>
-        <w:t>O</w:t>
-      </w:r>
-      <w:proofErr w:type="spellEnd"/>
-      <w:r>
-        <w:t xml:space="preserve"> jusqu’à 20 </w:t>
-      </w:r>
-      <w:proofErr w:type="spellStart"/>
-      <w:r>
-        <w:t>cmH</w:t>
+        <w:t>O jusqu’à 20 cmH</w:t>
       </w:r>
       <w:r>
         <w:rPr>
@@ -856,11 +835,7 @@
         <w:t>₂</w:t>
       </w:r>
       <w:r>
-        <w:t>O</w:t>
-      </w:r>
-      <w:proofErr w:type="spellEnd"/>
-      <w:r>
-        <w:t xml:space="preserve"> ;</w:t>
+        <w:t>O ;</w:t>
       </w:r>
     </w:p>
     <w:p>
@@ -884,14 +859,9 @@
           <w:attr w:name="ProductID" w:val="la FiO"/>
         </w:smartTagPr>
         <w:r>
-          <w:t xml:space="preserve">la </w:t>
-        </w:r>
-        <w:proofErr w:type="spellStart"/>
-        <w:r>
-          <w:t>FiO</w:t>
+          <w:t>la FiO</w:t>
         </w:r>
       </w:smartTag>
-      <w:proofErr w:type="spellEnd"/>
       <w:r>
         <w:rPr>
           <w:rFonts w:ascii="Cambria Math" w:hAnsi="Cambria Math" w:cs="Cambria Math"/>
@@ -925,11 +895,7 @@
         <w:t xml:space="preserve">DEBIT PULSE) </w:t>
       </w:r>
       <w:r>
-        <w:t xml:space="preserve">par bonds de 2 </w:t>
-      </w:r>
-      <w:proofErr w:type="spellStart"/>
-      <w:r>
-        <w:t>cmH</w:t>
+        <w:t>par bonds de 2 cmH</w:t>
       </w:r>
       <w:r>
         <w:rPr>
@@ -938,15 +904,7 @@
         <w:t>₂</w:t>
       </w:r>
       <w:r>
-        <w:t>O</w:t>
-      </w:r>
-      <w:proofErr w:type="spellEnd"/>
-      <w:r>
-        <w:t xml:space="preserve"> jusqu’à 45 </w:t>
-      </w:r>
-      <w:proofErr w:type="spellStart"/>
-      <w:r>
-        <w:t>cmH</w:t>
+        <w:t>O jusqu’à 45 cmH</w:t>
       </w:r>
       <w:r>
         <w:rPr>
@@ -955,11 +913,7 @@
         <w:t>₂</w:t>
       </w:r>
       <w:r>
-        <w:t>O</w:t>
-      </w:r>
-      <w:proofErr w:type="spellEnd"/>
-      <w:r>
-        <w:t xml:space="preserve"> ;</w:t>
+        <w:t>O ;</w:t>
       </w:r>
     </w:p>
     <w:p>
@@ -1017,12 +971,12 @@
         <w:jc w:val="both"/>
         <w:textAlignment w:val="baseline"/>
       </w:pPr>
-      <w:ins w:id="0" w:author="p0023885" w:date="2016-07-11T08:22:00Z">
+      <w:ins w:id="13" w:author="p0023885" w:date="2016-07-11T08:22:00Z">
         <w:r>
           <w:t xml:space="preserve">Si l’oxygénation demeure inadéquate </w:t>
         </w:r>
       </w:ins>
-      <w:ins w:id="1" w:author="p0023885" w:date="2016-07-11T08:23:00Z">
+      <w:ins w:id="14" w:author="p0023885" w:date="2016-07-11T08:23:00Z">
         <w:r>
           <w:t xml:space="preserve">(c’est-à-dire inférieure à la </w:t>
         </w:r>
@@ -1035,32 +989,32 @@
           <w:t xml:space="preserve"> prescrite par le médecin) après les étapes précé</w:t>
         </w:r>
       </w:ins>
-      <w:ins w:id="2" w:author="p0023885" w:date="2016-07-11T08:24:00Z">
+      <w:ins w:id="15" w:author="p0023885" w:date="2016-07-11T08:24:00Z">
         <w:r>
           <w:t>d</w:t>
         </w:r>
       </w:ins>
-      <w:ins w:id="3" w:author="p0023885" w:date="2016-07-11T08:23:00Z">
+      <w:ins w:id="16" w:author="p0023885" w:date="2016-07-11T08:23:00Z">
         <w:r>
           <w:t>entes</w:t>
         </w:r>
       </w:ins>
-      <w:ins w:id="4" w:author="p0023885" w:date="2016-07-11T08:24:00Z">
+      <w:ins w:id="17" w:author="p0023885" w:date="2016-07-11T08:24:00Z">
         <w:r>
           <w:t>, aviser celui-ci de la situation. Il choisira alors entre</w:t>
         </w:r>
       </w:ins>
-      <w:ins w:id="5" w:author="p0023885" w:date="2016-07-11T08:25:00Z">
+      <w:ins w:id="18" w:author="p0023885" w:date="2016-07-11T08:25:00Z">
         <w:r>
           <w:t> </w:t>
         </w:r>
       </w:ins>
-      <w:ins w:id="6" w:author="p0023885" w:date="2016-07-11T08:24:00Z">
+      <w:ins w:id="19" w:author="p0023885" w:date="2016-07-11T08:24:00Z">
         <w:r>
           <w:t>:</w:t>
         </w:r>
       </w:ins>
-      <w:ins w:id="7" w:author="p0023885" w:date="2016-07-11T08:25:00Z">
+      <w:ins w:id="20" w:author="p0023885" w:date="2016-07-11T08:25:00Z">
         <w:r>
           <w:t xml:space="preserve"> </w:t>
         </w:r>
@@ -1096,10 +1050,25 @@
         <w:jc w:val="both"/>
         <w:textAlignment w:val="baseline"/>
       </w:pPr>
-      <w:r>
-        <w:t xml:space="preserve">Prescrire de poursuivre le protocole jusqu’à une pression de crête inspiratoire maximale de 60 </w:t>
-      </w:r>
-      <w:proofErr w:type="spellStart"/>
+      <w:commentRangeStart w:id="21"/>
+      <w:r>
+        <w:t xml:space="preserve">Prescrire de poursuivre le protocole jusqu’à une pression de crête inspiratoire maximale de </w:t>
+      </w:r>
+      <w:del w:id="22" w:author="p0023885" w:date="2016-07-12T15:32:00Z">
+        <w:r>
+          <w:delText xml:space="preserve">60 </w:delText>
+        </w:r>
+      </w:del>
+      <w:ins w:id="23" w:author="p0023885" w:date="2016-07-12T15:32:00Z">
+        <w:r>
+          <w:t>65</w:t>
+        </w:r>
+        <w:bookmarkStart w:id="24" w:name="_GoBack"/>
+        <w:bookmarkEnd w:id="24"/>
+        <w:r>
+          <w:t xml:space="preserve"> </w:t>
+        </w:r>
+      </w:ins>
       <w:r>
         <w:t>cmH</w:t>
       </w:r>
@@ -1110,11 +1079,7 @@
         <w:t>₂</w:t>
       </w:r>
       <w:r>
-        <w:t>O</w:t>
-      </w:r>
-      <w:proofErr w:type="spellEnd"/>
-      <w:r>
-        <w:t>.</w:t>
+        <w:t>O.</w:t>
       </w:r>
     </w:p>
     <w:p>
@@ -1130,13 +1095,12 @@
         <w:jc w:val="both"/>
         <w:textAlignment w:val="baseline"/>
       </w:pPr>
-      <w:commentRangeStart w:id="8"/>
-      <w:ins w:id="9" w:author="p0023885" w:date="2016-07-08T07:54:00Z">
+      <w:ins w:id="25" w:author="p0023885" w:date="2016-07-08T07:54:00Z">
         <w:r>
           <w:t xml:space="preserve">Avec l’accord du médecin, </w:t>
         </w:r>
       </w:ins>
-      <w:ins w:id="10" w:author="p0023885" w:date="2016-07-08T07:55:00Z">
+      <w:ins w:id="26" w:author="p0023885" w:date="2016-07-08T07:55:00Z">
         <w:r>
           <w:t>augmenter la pression de crête inspiratoire (</w:t>
         </w:r>
@@ -1147,11 +1111,7 @@
           <w:t xml:space="preserve">DEBIT PULSE) </w:t>
         </w:r>
         <w:r>
-          <w:t xml:space="preserve">par bonds de 2 </w:t>
-        </w:r>
-        <w:proofErr w:type="spellStart"/>
-        <w:r>
-          <w:t>cmH</w:t>
+          <w:t>par bonds de 2 cmH</w:t>
         </w:r>
         <w:r>
           <w:rPr>
@@ -1160,25 +1120,17 @@
           <w:t>₂</w:t>
         </w:r>
         <w:r>
-          <w:t>O</w:t>
-        </w:r>
-        <w:proofErr w:type="spellEnd"/>
-        <w:r>
-          <w:t xml:space="preserve"> jusqu’à </w:t>
+          <w:t xml:space="preserve">O jusqu’à </w:t>
         </w:r>
       </w:ins>
-      <w:ins w:id="11" w:author="p0023885" w:date="2016-07-08T07:56:00Z">
+      <w:ins w:id="27" w:author="p0023885" w:date="2016-07-08T07:56:00Z">
         <w:r>
           <w:t>60</w:t>
         </w:r>
       </w:ins>
-      <w:ins w:id="12" w:author="p0023885" w:date="2016-07-08T07:55:00Z">
+      <w:ins w:id="28" w:author="p0023885" w:date="2016-07-08T07:55:00Z">
         <w:r>
-          <w:t xml:space="preserve"> </w:t>
-        </w:r>
-        <w:proofErr w:type="spellStart"/>
-        <w:r>
-          <w:t>cmH</w:t>
+          <w:t xml:space="preserve"> cmH</w:t>
         </w:r>
         <w:r>
           <w:rPr>
@@ -1187,20 +1139,7 @@
           <w:t>₂</w:t>
         </w:r>
         <w:r>
-          <w:t>O</w:t>
-        </w:r>
-        <w:proofErr w:type="spellEnd"/>
-        <w:r>
-          <w:t xml:space="preserve"> ;</w:t>
-        </w:r>
-      </w:ins>
-      <w:commentRangeEnd w:id="8"/>
-      <w:ins w:id="13" w:author="p0023885" w:date="2016-07-08T07:56:00Z">
-        <w:r>
-          <w:rPr>
-            <w:rStyle w:val="Marquedecommentaire"/>
-          </w:rPr>
-          <w:commentReference w:id="8"/>
+          <w:t>O ;</w:t>
         </w:r>
       </w:ins>
     </w:p>
@@ -1218,11 +1157,7 @@
         <w:textAlignment w:val="baseline"/>
       </w:pPr>
       <w:r>
-        <w:t>Si la pression de crête inspiratoire est inférieure à 60 </w:t>
-      </w:r>
-      <w:proofErr w:type="spellStart"/>
-      <w:r>
-        <w:t>cmH</w:t>
+        <w:t>Si la pression de crête inspiratoire est inférieure à 60 cmH</w:t>
       </w:r>
       <w:r>
         <w:rPr>
@@ -1231,11 +1166,7 @@
         <w:t>₂</w:t>
       </w:r>
       <w:r>
-        <w:t>O</w:t>
-      </w:r>
-      <w:proofErr w:type="spellEnd"/>
-      <w:r>
-        <w:t>, ajuster une pression de crête inspiratoire augmentée (</w:t>
+        <w:t>O, ajuster une pression de crête inspiratoire augmentée (</w:t>
       </w:r>
       <w:r>
         <w:rPr>
@@ -1244,11 +1175,7 @@
         <w:t xml:space="preserve">PRESSION DE CONVECTION) </w:t>
       </w:r>
       <w:r>
-        <w:t>de 10 </w:t>
-      </w:r>
-      <w:proofErr w:type="spellStart"/>
-      <w:r>
-        <w:t>cmH</w:t>
+        <w:t>de 10 cmH</w:t>
       </w:r>
       <w:r>
         <w:rPr>
@@ -1257,11 +1184,7 @@
         <w:t>₂</w:t>
       </w:r>
       <w:r>
-        <w:t>O</w:t>
-      </w:r>
-      <w:proofErr w:type="spellEnd"/>
-      <w:r>
-        <w:t xml:space="preserve"> au-dessus de la pression de crête inspiratoire; </w:t>
+        <w:t xml:space="preserve">O au-dessus de la pression de crête inspiratoire; </w:t>
       </w:r>
     </w:p>
     <w:p>
@@ -1278,11 +1201,7 @@
         <w:textAlignment w:val="baseline"/>
       </w:pPr>
       <w:r>
-        <w:t>Si la pression de crête inspiratoire est supérieure ou égale à 60 </w:t>
-      </w:r>
-      <w:proofErr w:type="spellStart"/>
-      <w:r>
-        <w:t>cmH</w:t>
+        <w:t>Si la pression de crête inspiratoire est supérieure ou égale à 60 cmH</w:t>
       </w:r>
       <w:r>
         <w:rPr>
@@ -1291,11 +1210,7 @@
         <w:t>₂</w:t>
       </w:r>
       <w:r>
-        <w:t>O</w:t>
-      </w:r>
-      <w:proofErr w:type="spellEnd"/>
-      <w:r>
-        <w:t>, ajuster une pression de crête inspiratoire augmentée (</w:t>
+        <w:t>O, ajuster une pression de crête inspiratoire augmentée (</w:t>
       </w:r>
       <w:r>
         <w:rPr>
@@ -1304,11 +1219,7 @@
         <w:t xml:space="preserve">PRESSION DE CONVECTION) </w:t>
       </w:r>
       <w:r>
-        <w:t>de 5 </w:t>
-      </w:r>
-      <w:proofErr w:type="spellStart"/>
-      <w:r>
-        <w:t>cmH</w:t>
+        <w:t>de 5 cmH</w:t>
       </w:r>
       <w:r>
         <w:rPr>
@@ -1317,11 +1228,14 @@
         <w:t>₂</w:t>
       </w:r>
       <w:r>
-        <w:t>O</w:t>
-      </w:r>
-      <w:proofErr w:type="spellEnd"/>
-      <w:r>
-        <w:t xml:space="preserve"> au-dessus de la pression de crête inspiratoire;</w:t>
+        <w:t>O au-dessus de la pression de crête inspiratoire;</w:t>
+      </w:r>
+      <w:commentRangeEnd w:id="21"/>
+      <w:r>
+        <w:rPr>
+          <w:rStyle w:val="Marquedecommentaire"/>
+        </w:rPr>
+        <w:commentReference w:id="21"/>
       </w:r>
     </w:p>
     <w:p>
@@ -1355,11 +1269,7 @@
         <w:t xml:space="preserve">DEBIT PULSE) </w:t>
       </w:r>
       <w:r>
-        <w:t xml:space="preserve">par bonds de 2 </w:t>
-      </w:r>
-      <w:proofErr w:type="spellStart"/>
-      <w:r>
-        <w:t>cmH</w:t>
+        <w:t>par bonds de 2 cmH</w:t>
       </w:r>
       <w:r>
         <w:rPr>
@@ -1368,15 +1278,7 @@
         <w:t>₂</w:t>
       </w:r>
       <w:r>
-        <w:t>O</w:t>
-      </w:r>
-      <w:proofErr w:type="spellEnd"/>
-      <w:r>
-        <w:t xml:space="preserve"> jusqu’à 45 </w:t>
-      </w:r>
-      <w:proofErr w:type="spellStart"/>
-      <w:r>
-        <w:t>cmH</w:t>
+        <w:t>O jusqu’à 45 cmH</w:t>
       </w:r>
       <w:r>
         <w:rPr>
@@ -1385,11 +1287,7 @@
         <w:t>₂</w:t>
       </w:r>
       <w:r>
-        <w:t>O</w:t>
-      </w:r>
-      <w:proofErr w:type="spellEnd"/>
-      <w:r>
-        <w:t> ;</w:t>
+        <w:t>O ;</w:t>
       </w:r>
     </w:p>
     <w:p>
@@ -1410,6 +1308,7 @@
         </w:rPr>
       </w:pPr>
       <w:r>
+        <w:lastRenderedPageBreak/>
         <w:t>Si oxygénation adéquate, diminuer la fréquence de percussion par incréments de 50 /min jusqu’à un minimum de  300 /min (surveiller attentivement l’oxygénation suite à cette intervention) ;</w:t>
       </w:r>
     </w:p>
@@ -1436,11 +1335,7 @@
         <w:t xml:space="preserve">CPAP OSCILLANTE) </w:t>
       </w:r>
       <w:r>
-        <w:t xml:space="preserve">par bonds de 2 </w:t>
-      </w:r>
-      <w:proofErr w:type="spellStart"/>
-      <w:r>
-        <w:t>cmH</w:t>
+        <w:t>par bonds de 2 cmH</w:t>
       </w:r>
       <w:r>
         <w:rPr>
@@ -1449,15 +1344,7 @@
         <w:t>₂</w:t>
       </w:r>
       <w:r>
-        <w:t>O</w:t>
-      </w:r>
-      <w:proofErr w:type="spellEnd"/>
-      <w:r>
-        <w:t xml:space="preserve"> par heure jusqu’à 16 </w:t>
-      </w:r>
-      <w:proofErr w:type="spellStart"/>
-      <w:r>
-        <w:t>cmH</w:t>
+        <w:t>O par heure jusqu’à 16 cmH</w:t>
       </w:r>
       <w:r>
         <w:rPr>
@@ -1466,11 +1353,7 @@
         <w:t>₂</w:t>
       </w:r>
       <w:r>
-        <w:t>O</w:t>
-      </w:r>
-      <w:proofErr w:type="spellEnd"/>
-      <w:r>
-        <w:t>;</w:t>
+        <w:t>O;</w:t>
       </w:r>
     </w:p>
     <w:p>
@@ -1493,11 +1376,15 @@
         <w:adjustRightInd w:val="0"/>
         <w:jc w:val="both"/>
         <w:textAlignment w:val="baseline"/>
-      </w:pPr>
-      <w:r>
-        <w:lastRenderedPageBreak/>
-        <w:t>En diminuant le temps expiratoire (convection), augmenter la fréquence de convection par bonds de 1 /min jusqu’à un maximum de 18 /min ;</w:t>
-      </w:r>
+        <w:rPr>
+          <w:del w:id="29" w:author="p0023885" w:date="2016-07-12T14:58:00Z"/>
+        </w:rPr>
+      </w:pPr>
+      <w:del w:id="30" w:author="p0023885" w:date="2016-07-12T14:58:00Z">
+        <w:r>
+          <w:delText>En diminuant le temps expiratoire (convection), augmenter la fréquence de convection par bonds de 1 /min jusqu’à un maximum de 18 /min ;</w:delText>
+        </w:r>
+      </w:del>
     </w:p>
     <w:p>
       <w:pPr>
@@ -1529,12 +1416,12 @@
         <w:jc w:val="both"/>
         <w:textAlignment w:val="baseline"/>
       </w:pPr>
-      <w:ins w:id="14" w:author="p0023885" w:date="2016-07-11T08:22:00Z">
+      <w:ins w:id="31" w:author="p0023885" w:date="2016-07-11T08:22:00Z">
         <w:r>
           <w:t xml:space="preserve">Si l’oxygénation demeure inadéquate </w:t>
         </w:r>
       </w:ins>
-      <w:ins w:id="15" w:author="p0023885" w:date="2016-07-11T08:23:00Z">
+      <w:ins w:id="32" w:author="p0023885" w:date="2016-07-11T08:23:00Z">
         <w:r>
           <w:t xml:space="preserve">(c’est-à-dire inférieure à la </w:t>
         </w:r>
@@ -1547,32 +1434,32 @@
           <w:t xml:space="preserve"> prescrite par le médecin) après les étapes précé</w:t>
         </w:r>
       </w:ins>
-      <w:ins w:id="16" w:author="p0023885" w:date="2016-07-11T08:24:00Z">
+      <w:ins w:id="33" w:author="p0023885" w:date="2016-07-11T08:24:00Z">
         <w:r>
           <w:t>d</w:t>
         </w:r>
       </w:ins>
-      <w:ins w:id="17" w:author="p0023885" w:date="2016-07-11T08:23:00Z">
+      <w:ins w:id="34" w:author="p0023885" w:date="2016-07-11T08:23:00Z">
         <w:r>
           <w:t>entes</w:t>
         </w:r>
       </w:ins>
-      <w:ins w:id="18" w:author="p0023885" w:date="2016-07-11T08:24:00Z">
+      <w:ins w:id="35" w:author="p0023885" w:date="2016-07-11T08:24:00Z">
         <w:r>
           <w:t>, aviser celui-ci de la situation. Il choisira alors entre</w:t>
         </w:r>
       </w:ins>
-      <w:ins w:id="19" w:author="p0023885" w:date="2016-07-11T08:25:00Z">
+      <w:ins w:id="36" w:author="p0023885" w:date="2016-07-11T08:25:00Z">
         <w:r>
           <w:t> </w:t>
         </w:r>
       </w:ins>
-      <w:ins w:id="20" w:author="p0023885" w:date="2016-07-11T08:24:00Z">
+      <w:ins w:id="37" w:author="p0023885" w:date="2016-07-11T08:24:00Z">
         <w:r>
           <w:t>:</w:t>
         </w:r>
       </w:ins>
-      <w:ins w:id="21" w:author="p0023885" w:date="2016-07-11T08:25:00Z">
+      <w:ins w:id="38" w:author="p0023885" w:date="2016-07-11T08:25:00Z">
         <w:r>
           <w:t xml:space="preserve"> </w:t>
         </w:r>
@@ -1592,7 +1479,10 @@
         <w:textAlignment w:val="baseline"/>
       </w:pPr>
       <w:r>
-        <w:t>Prescrite une cible d’oxygénation moins élevée,</w:t>
+        <w:t>Prescrite un pH cible moins élevé ou une PaCO2 cible plus élevée</w:t>
+      </w:r>
+      <w:r>
+        <w:t>,</w:t>
       </w:r>
     </w:p>
     <w:p>
@@ -1609,11 +1499,16 @@
         <w:textAlignment w:val="baseline"/>
       </w:pPr>
       <w:r>
-        <w:t xml:space="preserve">Prescrire de poursuivre le protocole jusqu’à une pression de crête inspiratoire maximale de 60 </w:t>
-      </w:r>
-      <w:proofErr w:type="spellStart"/>
-      <w:r>
-        <w:t>cmH</w:t>
+        <w:t xml:space="preserve">Prescrire de poursuivre </w:t>
+      </w:r>
+      <w:r>
+        <w:t>l’augmentation de la pression de</w:t>
+      </w:r>
+      <w:r>
+        <w:t xml:space="preserve"> crête inspiratoire </w:t>
+      </w:r>
+      <w:r>
+        <w:t>en spécifiant jusqu’à quel niveau. Une pression de crête pouvant atteindre 65 cmH</w:t>
       </w:r>
       <w:r>
         <w:rPr>
@@ -1622,9 +1517,8 @@
         <w:t>₂</w:t>
       </w:r>
       <w:r>
-        <w:t>O</w:t>
-      </w:r>
-      <w:proofErr w:type="spellEnd"/>
+        <w:t>O peut être prescrite par le médecin</w:t>
+      </w:r>
       <w:r>
         <w:t>.</w:t>
       </w:r>
@@ -1642,15 +1536,12 @@
         <w:jc w:val="both"/>
         <w:textAlignment w:val="baseline"/>
       </w:pPr>
-      <w:bookmarkStart w:id="22" w:name="_GoBack"/>
-      <w:bookmarkEnd w:id="22"/>
-      <w:commentRangeStart w:id="23"/>
-      <w:ins w:id="24" w:author="p0023885" w:date="2016-07-08T07:54:00Z">
+      <w:ins w:id="39" w:author="p0023885" w:date="2016-07-08T07:54:00Z">
         <w:r>
           <w:t xml:space="preserve">Avec l’accord du médecin, </w:t>
         </w:r>
       </w:ins>
-      <w:ins w:id="25" w:author="p0023885" w:date="2016-07-08T07:55:00Z">
+      <w:ins w:id="40" w:author="p0023885" w:date="2016-07-08T07:55:00Z">
         <w:r>
           <w:t>augmenter la pression de crête inspiratoire (</w:t>
         </w:r>
@@ -1661,11 +1552,7 @@
           <w:t xml:space="preserve">DEBIT PULSE) </w:t>
         </w:r>
         <w:r>
-          <w:t xml:space="preserve">par bonds de 2 </w:t>
-        </w:r>
-        <w:proofErr w:type="spellStart"/>
-        <w:r>
-          <w:t>cmH</w:t>
+          <w:t>par bonds de 2 cmH</w:t>
         </w:r>
         <w:r>
           <w:rPr>
@@ -1674,25 +1561,22 @@
           <w:t>₂</w:t>
         </w:r>
         <w:r>
-          <w:t>O</w:t>
-        </w:r>
-        <w:proofErr w:type="spellEnd"/>
-        <w:r>
-          <w:t xml:space="preserve"> jusqu’à </w:t>
+          <w:t xml:space="preserve">O jusqu’à </w:t>
         </w:r>
       </w:ins>
-      <w:ins w:id="26" w:author="p0023885" w:date="2016-07-08T07:56:00Z">
+      <w:ins w:id="41" w:author="p0023885" w:date="2016-07-08T07:56:00Z">
         <w:r>
-          <w:t>60</w:t>
+          <w:t>6</w:t>
         </w:r>
       </w:ins>
-      <w:ins w:id="27" w:author="p0023885" w:date="2016-07-08T07:55:00Z">
+      <w:ins w:id="42" w:author="p0023885" w:date="2016-07-12T15:23:00Z">
         <w:r>
-          <w:t xml:space="preserve"> </w:t>
+          <w:t>5</w:t>
         </w:r>
-        <w:proofErr w:type="spellStart"/>
+      </w:ins>
+      <w:ins w:id="43" w:author="p0023885" w:date="2016-07-08T07:55:00Z">
         <w:r>
-          <w:t>cmH</w:t>
+          <w:t xml:space="preserve"> cmH</w:t>
         </w:r>
         <w:r>
           <w:rPr>
@@ -1701,20 +1585,7 @@
           <w:t>₂</w:t>
         </w:r>
         <w:r>
-          <w:t>O</w:t>
-        </w:r>
-        <w:proofErr w:type="spellEnd"/>
-        <w:r>
-          <w:t xml:space="preserve"> ;</w:t>
-        </w:r>
-      </w:ins>
-      <w:commentRangeEnd w:id="23"/>
-      <w:ins w:id="28" w:author="p0023885" w:date="2016-07-08T07:56:00Z">
-        <w:r>
-          <w:rPr>
-            <w:rStyle w:val="Marquedecommentaire"/>
-          </w:rPr>
-          <w:commentReference w:id="23"/>
+          <w:t>O ;</w:t>
         </w:r>
       </w:ins>
     </w:p>
@@ -1730,53 +1601,42 @@
         <w:adjustRightInd w:val="0"/>
         <w:jc w:val="both"/>
         <w:textAlignment w:val="baseline"/>
-      </w:pPr>
-      <w:r>
-        <w:t>Si la pression de crête inspiratoire est inférieure à 60 </w:t>
-      </w:r>
-      <w:proofErr w:type="spellStart"/>
-      <w:r>
-        <w:t>cmH</w:t>
-      </w:r>
-      <w:r>
         <w:rPr>
-          <w:rFonts w:ascii="Cambria Math" w:hAnsi="Cambria Math" w:cs="Cambria Math"/>
+          <w:del w:id="44" w:author="p0023885" w:date="2016-07-12T14:59:00Z"/>
         </w:rPr>
-        <w:t>₂</w:t>
-      </w:r>
-      <w:r>
-        <w:t>O</w:t>
-      </w:r>
-      <w:proofErr w:type="spellEnd"/>
-      <w:r>
-        <w:t>, ajuster une pression de crête inspiratoire augmentée (</w:t>
-      </w:r>
-      <w:r>
-        <w:rPr>
-          <w:i/>
-        </w:rPr>
-        <w:t xml:space="preserve">PRESSION DE CONVECTION) </w:t>
-      </w:r>
-      <w:r>
-        <w:t>de 10 </w:t>
-      </w:r>
-      <w:proofErr w:type="spellStart"/>
-      <w:r>
-        <w:t>cmH</w:t>
-      </w:r>
-      <w:r>
-        <w:rPr>
-          <w:rFonts w:ascii="Cambria Math" w:hAnsi="Cambria Math" w:cs="Cambria Math"/>
-        </w:rPr>
-        <w:t>₂</w:t>
-      </w:r>
-      <w:r>
-        <w:t>O</w:t>
-      </w:r>
-      <w:proofErr w:type="spellEnd"/>
-      <w:r>
-        <w:t xml:space="preserve"> au-dessus de la pression de crête inspiratoire; </w:t>
-      </w:r>
+      </w:pPr>
+      <w:del w:id="45" w:author="p0023885" w:date="2016-07-12T14:59:00Z">
+        <w:r>
+          <w:delText>Si la pression de crête inspiratoire est inférieure à 60 cmH</w:delText>
+        </w:r>
+        <w:r>
+          <w:rPr>
+            <w:rFonts w:ascii="Cambria Math" w:hAnsi="Cambria Math" w:cs="Cambria Math"/>
+          </w:rPr>
+          <w:delText>₂</w:delText>
+        </w:r>
+        <w:r>
+          <w:delText>O, ajuster une pression de crête inspiratoire augmentée (</w:delText>
+        </w:r>
+        <w:r>
+          <w:rPr>
+            <w:i/>
+          </w:rPr>
+          <w:delText xml:space="preserve">PRESSION DE CONVECTION) </w:delText>
+        </w:r>
+        <w:r>
+          <w:delText>de 10 cmH</w:delText>
+        </w:r>
+        <w:r>
+          <w:rPr>
+            <w:rFonts w:ascii="Cambria Math" w:hAnsi="Cambria Math" w:cs="Cambria Math"/>
+          </w:rPr>
+          <w:delText>₂</w:delText>
+        </w:r>
+        <w:r>
+          <w:delText xml:space="preserve">O au-dessus de la pression de crête inspiratoire; </w:delText>
+        </w:r>
+      </w:del>
     </w:p>
     <w:p>
       <w:pPr>
@@ -1790,53 +1650,42 @@
         <w:adjustRightInd w:val="0"/>
         <w:jc w:val="both"/>
         <w:textAlignment w:val="baseline"/>
-      </w:pPr>
-      <w:r>
-        <w:t>Si la pression de crête inspiratoire est supérieure ou égale à 60 </w:t>
-      </w:r>
-      <w:proofErr w:type="spellStart"/>
-      <w:r>
-        <w:t>cmH</w:t>
-      </w:r>
-      <w:r>
         <w:rPr>
-          <w:rFonts w:ascii="Cambria Math" w:hAnsi="Cambria Math" w:cs="Cambria Math"/>
+          <w:del w:id="46" w:author="p0023885" w:date="2016-07-12T14:59:00Z"/>
         </w:rPr>
-        <w:t>₂</w:t>
-      </w:r>
-      <w:r>
-        <w:t>O</w:t>
-      </w:r>
-      <w:proofErr w:type="spellEnd"/>
-      <w:r>
-        <w:t>, ajuster une pression de crête inspiratoire augmentée (</w:t>
-      </w:r>
-      <w:r>
-        <w:rPr>
-          <w:i/>
-        </w:rPr>
-        <w:t xml:space="preserve">PRESSION DE CONVECTION) </w:t>
-      </w:r>
-      <w:r>
-        <w:t>de 5 </w:t>
-      </w:r>
-      <w:proofErr w:type="spellStart"/>
-      <w:r>
-        <w:t>cmH</w:t>
-      </w:r>
-      <w:r>
-        <w:rPr>
-          <w:rFonts w:ascii="Cambria Math" w:hAnsi="Cambria Math" w:cs="Cambria Math"/>
-        </w:rPr>
-        <w:t>₂</w:t>
-      </w:r>
-      <w:r>
-        <w:t>O</w:t>
-      </w:r>
-      <w:proofErr w:type="spellEnd"/>
-      <w:r>
-        <w:t xml:space="preserve"> au-dessus de la pression de crête inspiratoire;</w:t>
-      </w:r>
+      </w:pPr>
+      <w:del w:id="47" w:author="p0023885" w:date="2016-07-12T14:59:00Z">
+        <w:r>
+          <w:delText>Si la pression de crête inspiratoire est supérieure ou égale à 60 cmH</w:delText>
+        </w:r>
+        <w:r>
+          <w:rPr>
+            <w:rFonts w:ascii="Cambria Math" w:hAnsi="Cambria Math" w:cs="Cambria Math"/>
+          </w:rPr>
+          <w:delText>₂</w:delText>
+        </w:r>
+        <w:r>
+          <w:delText>O, ajuster une pression de crête inspiratoire augmentée (</w:delText>
+        </w:r>
+        <w:r>
+          <w:rPr>
+            <w:i/>
+          </w:rPr>
+          <w:delText xml:space="preserve">PRESSION DE CONVECTION) </w:delText>
+        </w:r>
+        <w:r>
+          <w:delText>de 5 cmH</w:delText>
+        </w:r>
+        <w:r>
+          <w:rPr>
+            <w:rFonts w:ascii="Cambria Math" w:hAnsi="Cambria Math" w:cs="Cambria Math"/>
+          </w:rPr>
+          <w:delText>₂</w:delText>
+        </w:r>
+        <w:r>
+          <w:delText>O au-dessus de la pression de crête inspiratoire;</w:delText>
+        </w:r>
+      </w:del>
     </w:p>
     <w:p>
       <w:pPr>
@@ -1867,14 +1716,9 @@
           <w:attr w:name="ProductID" w:val="la SpO"/>
         </w:smartTagPr>
         <w:r>
-          <w:t xml:space="preserve">la </w:t>
-        </w:r>
-        <w:proofErr w:type="spellStart"/>
-        <w:r>
-          <w:t>SpO</w:t>
+          <w:t>la SpO</w:t>
         </w:r>
       </w:smartTag>
-      <w:proofErr w:type="spellEnd"/>
       <w:r>
         <w:rPr>
           <w:rFonts w:ascii="Cambria Math" w:hAnsi="Cambria Math" w:cs="Cambria Math"/>
@@ -1891,11 +1735,7 @@
         <w:t xml:space="preserve">CPAP OSCILLANTE) </w:t>
       </w:r>
       <w:r>
-        <w:t xml:space="preserve">par bonds de 4 </w:t>
-      </w:r>
-      <w:proofErr w:type="spellStart"/>
-      <w:r>
-        <w:t>cmH</w:t>
+        <w:t>par bonds de 4 cmH</w:t>
       </w:r>
       <w:r>
         <w:rPr>
@@ -1904,15 +1744,7 @@
         <w:t>₂</w:t>
       </w:r>
       <w:r>
-        <w:t>O</w:t>
-      </w:r>
-      <w:proofErr w:type="spellEnd"/>
-      <w:r>
-        <w:t xml:space="preserve"> jusqu’à un maximum de 20 </w:t>
-      </w:r>
-      <w:proofErr w:type="spellStart"/>
-      <w:r>
-        <w:t>cmH</w:t>
+        <w:t>O jusqu’à un maximum de 20 cmH</w:t>
       </w:r>
       <w:r>
         <w:rPr>
@@ -1921,11 +1753,7 @@
         <w:t>₂</w:t>
       </w:r>
       <w:r>
-        <w:t>O</w:t>
-      </w:r>
-      <w:proofErr w:type="spellEnd"/>
-      <w:r>
-        <w:t xml:space="preserve">; </w:t>
+        <w:t xml:space="preserve">O; </w:t>
       </w:r>
     </w:p>
     <w:p>
@@ -1949,14 +1777,9 @@
           <w:attr w:name="ProductID" w:val="la SpO"/>
         </w:smartTagPr>
         <w:r>
-          <w:t xml:space="preserve">la </w:t>
-        </w:r>
-        <w:proofErr w:type="spellStart"/>
-        <w:r>
-          <w:t>SpO</w:t>
+          <w:t>la SpO</w:t>
         </w:r>
       </w:smartTag>
-      <w:proofErr w:type="spellEnd"/>
       <w:r>
         <w:rPr>
           <w:rFonts w:ascii="Cambria Math" w:hAnsi="Cambria Math" w:cs="Cambria Math"/>
@@ -1973,11 +1796,7 @@
         <w:t xml:space="preserve">DEBIT PULSE) </w:t>
       </w:r>
       <w:r>
-        <w:t xml:space="preserve">par bonds de 2 </w:t>
-      </w:r>
-      <w:proofErr w:type="spellStart"/>
-      <w:r>
-        <w:t>cmH</w:t>
+        <w:t>par bonds de 2 cmH</w:t>
       </w:r>
       <w:r>
         <w:rPr>
@@ -1986,15 +1805,7 @@
         <w:t>₂</w:t>
       </w:r>
       <w:r>
-        <w:t>O</w:t>
-      </w:r>
-      <w:proofErr w:type="spellEnd"/>
-      <w:r>
-        <w:t xml:space="preserve"> en maintenant un minimum de 10 </w:t>
-      </w:r>
-      <w:proofErr w:type="spellStart"/>
-      <w:r>
-        <w:t>cmH</w:t>
+        <w:t>O en maintenant un minimum de 10 cmH</w:t>
       </w:r>
       <w:r>
         <w:rPr>
@@ -2003,11 +1814,7 @@
         <w:t>₂</w:t>
       </w:r>
       <w:r>
-        <w:t>O</w:t>
-      </w:r>
-      <w:proofErr w:type="spellEnd"/>
-      <w:r>
-        <w:t xml:space="preserve"> de différence entre les pressions de crête inspiratoire et expiratoire. </w:t>
+        <w:t xml:space="preserve">O de différence entre les pressions de crête inspiratoire et expiratoire. </w:t>
       </w:r>
     </w:p>
     <w:p>
@@ -2058,14 +1865,9 @@
           <w:attr w:name="ProductID" w:val="la FiO"/>
         </w:smartTagPr>
         <w:r>
-          <w:t xml:space="preserve">la </w:t>
-        </w:r>
-        <w:proofErr w:type="spellStart"/>
-        <w:r>
-          <w:t>FiO</w:t>
+          <w:t>la FiO</w:t>
         </w:r>
       </w:smartTag>
-      <w:proofErr w:type="spellEnd"/>
       <w:r>
         <w:rPr>
           <w:rFonts w:ascii="Cambria Math" w:hAnsi="Cambria Math" w:cs="Cambria Math"/>
@@ -2093,11 +1895,7 @@
         <w:t xml:space="preserve">CPAP OSCILLANTE) </w:t>
       </w:r>
       <w:r>
-        <w:t xml:space="preserve">par bonds de 2 </w:t>
-      </w:r>
-      <w:proofErr w:type="spellStart"/>
-      <w:r>
-        <w:t>cmH</w:t>
+        <w:t>par bonds de 2 cmH</w:t>
       </w:r>
       <w:r>
         <w:rPr>
@@ -2106,15 +1904,7 @@
         <w:t>₂</w:t>
       </w:r>
       <w:r>
-        <w:t>O</w:t>
-      </w:r>
-      <w:proofErr w:type="spellEnd"/>
-      <w:r>
-        <w:t xml:space="preserve"> jusqu’à 10 </w:t>
-      </w:r>
-      <w:proofErr w:type="spellStart"/>
-      <w:r>
-        <w:t>cmH</w:t>
+        <w:t>O jusqu’à 10 cmH</w:t>
       </w:r>
       <w:r>
         <w:rPr>
@@ -2123,11 +1913,7 @@
         <w:t>₂</w:t>
       </w:r>
       <w:r>
-        <w:t>O</w:t>
-      </w:r>
-      <w:proofErr w:type="spellEnd"/>
-      <w:r>
-        <w:t> ;</w:t>
+        <w:t>O ;</w:t>
       </w:r>
     </w:p>
     <w:p>
@@ -2147,11 +1933,7 @@
         <w:t xml:space="preserve">DEBIT PULSE) </w:t>
       </w:r>
       <w:r>
-        <w:t xml:space="preserve">par bonds de 2 </w:t>
-      </w:r>
-      <w:proofErr w:type="spellStart"/>
-      <w:r>
-        <w:t>cmH</w:t>
+        <w:t>par bonds de 2 cmH</w:t>
       </w:r>
       <w:r>
         <w:rPr>
@@ -2160,18 +1942,10 @@
         <w:t>₂</w:t>
       </w:r>
       <w:r>
-        <w:t>O</w:t>
-      </w:r>
-      <w:proofErr w:type="spellEnd"/>
-      <w:r>
-        <w:t xml:space="preserve"> </w:t>
-      </w:r>
-      <w:r>
-        <w:t xml:space="preserve">jusqu’à 33 </w:t>
-      </w:r>
-      <w:proofErr w:type="spellStart"/>
-      <w:r>
-        <w:t>cmH</w:t>
+        <w:t xml:space="preserve">O </w:t>
+      </w:r>
+      <w:r>
+        <w:t>jusqu’à 33 cmH</w:t>
       </w:r>
       <w:r>
         <w:rPr>
@@ -2180,15 +1954,7 @@
         <w:t>₂</w:t>
       </w:r>
       <w:r>
-        <w:t>O</w:t>
-      </w:r>
-      <w:proofErr w:type="spellEnd"/>
-      <w:r>
-        <w:t xml:space="preserve"> ou moins en maintenant un minimum de 10 </w:t>
-      </w:r>
-      <w:proofErr w:type="spellStart"/>
-      <w:r>
-        <w:t>cmH</w:t>
+        <w:t>O ou moins en maintenant un minimum de 10 cmH</w:t>
       </w:r>
       <w:r>
         <w:rPr>
@@ -2197,32 +1963,12 @@
         <w:t>₂</w:t>
       </w:r>
       <w:r>
-        <w:t>O</w:t>
-      </w:r>
-      <w:proofErr w:type="spellEnd"/>
-      <w:r>
-        <w:t xml:space="preserve"> de différence entre les pressions de crête inspiratoire et expiratoire.</w:t>
+        <w:t>O de différence entre les pressions de crête inspiratoire et expiratoire.</w:t>
       </w:r>
     </w:p>
     <w:p>
       <w:r>
-        <w:t>L’</w:t>
-      </w:r>
-      <w:proofErr w:type="spellStart"/>
-      <w:r>
-        <w:t>inhalothérapeute</w:t>
-      </w:r>
-      <w:proofErr w:type="spellEnd"/>
-      <w:r>
-        <w:t xml:space="preserve"> avise alors l’</w:t>
-      </w:r>
-      <w:proofErr w:type="spellStart"/>
-      <w:r>
-        <w:t>intensiviste</w:t>
-      </w:r>
-      <w:proofErr w:type="spellEnd"/>
-      <w:r>
-        <w:t xml:space="preserve"> que le patient est ventilé avec des paramètres minimaux. Celui-ci décide alors de la conduite à tenir : observation, </w:t>
+        <w:t xml:space="preserve">L’inhalothérapeute avise alors l’intensiviste que le patient est ventilé avec des paramètres minimaux. Celui-ci décide alors de la conduite à tenir : observation, </w:t>
       </w:r>
       <w:proofErr w:type="spellStart"/>
       <w:r>
@@ -2246,13 +1992,9 @@
         <w:jc w:val="both"/>
       </w:pPr>
       <w:r>
-        <w:t>Lorsque les cibles cliniques prescrites (</w:t>
-      </w:r>
-      <w:proofErr w:type="spellStart"/>
-      <w:r>
-        <w:t>SpO</w:t>
-      </w:r>
-      <w:proofErr w:type="spellEnd"/>
+        <w:lastRenderedPageBreak/>
+        <w:t>Lorsque les cibles cliniques prescrites (SpO</w:t>
+      </w:r>
       <w:r>
         <w:rPr>
           <w:rFonts w:ascii="Calibri" w:hAnsi="Calibri" w:cs="Calibri"/>
@@ -2260,15 +2002,7 @@
         <w:t>₂</w:t>
       </w:r>
       <w:r>
-        <w:t xml:space="preserve"> visée, pH artériel visé …) ne peuvent être atteintes malgré l’application des mesures décrites dans le présent protocole, l’</w:t>
-      </w:r>
-      <w:proofErr w:type="spellStart"/>
-      <w:r>
-        <w:t>inhalothérapeute</w:t>
-      </w:r>
-      <w:proofErr w:type="spellEnd"/>
-      <w:r>
-        <w:t xml:space="preserve"> prend les mesures suivantes :</w:t>
+        <w:t xml:space="preserve"> visée, pH artériel visé …) ne peuvent être atteintes malgré l’application des mesures décrites dans le présent protocole, l’inhalothérapeute prend les mesures suivantes :</w:t>
       </w:r>
     </w:p>
     <w:p>
@@ -2285,15 +2019,7 @@
         <w:textAlignment w:val="baseline"/>
       </w:pPr>
       <w:r>
-        <w:t xml:space="preserve">S’assurer de la perméabilité du tube </w:t>
-      </w:r>
-      <w:proofErr w:type="spellStart"/>
-      <w:r>
-        <w:t>endotrachéal</w:t>
-      </w:r>
-      <w:proofErr w:type="spellEnd"/>
-      <w:r>
-        <w:t xml:space="preserve"> (en y insérant un cathéter d’aspiration ou en ventilant avec un réanimateur manuel) ;</w:t>
+        <w:t>S’assurer de la perméabilité du tube endotrachéal (en y insérant un cathéter d’aspiration ou en ventilant avec un réanimateur manuel) ;</w:t>
       </w:r>
     </w:p>
     <w:p>
@@ -2315,16 +2041,7 @@
     </w:p>
     <w:p>
       <w:r>
-        <w:lastRenderedPageBreak/>
-        <w:t>Aviser rapidement l’</w:t>
-      </w:r>
-      <w:proofErr w:type="spellStart"/>
-      <w:r>
-        <w:t>intensiviste</w:t>
-      </w:r>
-      <w:proofErr w:type="spellEnd"/>
-      <w:r>
-        <w:t xml:space="preserve"> si la situation ne peut être résolue par la correction d’un problème technique.</w:t>
+        <w:t>Aviser rapidement l’intensiviste si la situation ne peut être résolue par la correction d’un problème technique.</w:t>
       </w:r>
     </w:p>
     <w:p>
@@ -2345,21 +2062,7 @@
         <w:rPr>
           <w:lang w:val="fr-FR"/>
         </w:rPr>
-        <w:t>Toute intervention de l'</w:t>
-      </w:r>
-      <w:proofErr w:type="spellStart"/>
-      <w:r>
-        <w:rPr>
-          <w:lang w:val="fr-FR"/>
-        </w:rPr>
-        <w:t>inhalothérapeute</w:t>
-      </w:r>
-      <w:proofErr w:type="spellEnd"/>
-      <w:r>
-        <w:rPr>
-          <w:lang w:val="fr-FR"/>
-        </w:rPr>
-        <w:t xml:space="preserve"> doit être consignée au dossier en spécifiant la date, l'heure, le ou les paramètres modifiés, l'évaluation clinique du patient avant et après l’intervention, sa réaction au traitement, de même que les gestes posés en présence de complications et sa signature.</w:t>
+        <w:t>Toute intervention de l'inhalothérapeute doit être consignée au dossier en spécifiant la date, l'heure, le ou les paramètres modifiés, l'évaluation clinique du patient avant et après l’intervention, sa réaction au traitement, de même que les gestes posés en présence de complications et sa signature.</w:t>
       </w:r>
     </w:p>
     <w:p>
@@ -2611,7 +2314,7 @@
 
 <file path=word/comments.xml><?xml version="1.0" encoding="utf-8"?>
 <w:comments xmlns:wpc="http://schemas.microsoft.com/office/word/2010/wordprocessingCanvas" xmlns:mc="http://schemas.openxmlformats.org/markup-compatibility/2006" xmlns:o="urn:schemas-microsoft-com:office:office" xmlns:r="http://schemas.openxmlformats.org/officeDocument/2006/relationships" xmlns:m="http://schemas.openxmlformats.org/officeDocument/2006/math" xmlns:v="urn:schemas-microsoft-com:vml" xmlns:wp14="http://schemas.microsoft.com/office/word/2010/wordprocessingDrawing" xmlns:wp="http://schemas.openxmlformats.org/drawingml/2006/wordprocessingDrawing" xmlns:w10="urn:schemas-microsoft-com:office:word" xmlns:w="http://schemas.openxmlformats.org/wordprocessingml/2006/main" xmlns:w14="http://schemas.microsoft.com/office/word/2010/wordml" xmlns:wpg="http://schemas.microsoft.com/office/word/2010/wordprocessingGroup" xmlns:wpi="http://schemas.microsoft.com/office/word/2010/wordprocessingInk" xmlns:wne="http://schemas.microsoft.com/office/word/2006/wordml" xmlns:wps="http://schemas.microsoft.com/office/word/2010/wordprocessingShape" mc:Ignorable="w14 wp14">
-  <w:comment w:id="8" w:author="p0023885" w:date="2016-07-08T08:02:00Z" w:initials="p">
+  <w:comment w:id="21" w:author="p0023885" w:date="2016-07-12T15:32:00Z" w:initials="Nicolas">
     <w:p>
       <w:pPr>
         <w:pStyle w:val="Commentaire"/>
@@ -2623,44 +2326,54 @@
         <w:annotationRef/>
       </w:r>
       <w:r>
-        <w:t>Ajouté après échange de courriel avec S. Delisle, pour expliquer comment les pressions peuvent se retrouver à 60 à l’étape suivante.</w:t>
+        <w:t xml:space="preserve">À faire : </w:t>
       </w:r>
     </w:p>
     <w:p>
       <w:pPr>
         <w:pStyle w:val="Commentaire"/>
-      </w:pPr>
+        <w:numPr>
+          <w:ilvl w:val="0"/>
+          <w:numId w:val="71"/>
+        </w:numPr>
+      </w:pPr>
+      <w:r>
+        <w:t xml:space="preserve">Ajouter augmentation de la </w:t>
+      </w:r>
+      <w:proofErr w:type="spellStart"/>
+      <w:r>
+        <w:t>Pcrète</w:t>
+      </w:r>
+      <w:proofErr w:type="spellEnd"/>
+      <w:r>
+        <w:t xml:space="preserve"> expiratoire (PEP oscillante) en conservant un Delta minimum de 10 cmH2O;</w:t>
+      </w:r>
     </w:p>
     <w:p>
       <w:pPr>
         <w:pStyle w:val="Commentaire"/>
-      </w:pPr>
-      <w:r>
-        <w:t xml:space="preserve">Devrait-on augmenter aussi </w:t>
-      </w:r>
-      <w:proofErr w:type="gramStart"/>
-      <w:r>
-        <w:t>les pressions expiratoire</w:t>
-      </w:r>
-      <w:proofErr w:type="gramEnd"/>
-      <w:r>
-        <w:t xml:space="preserve"> ?</w:t>
-      </w:r>
-    </w:p>
-  </w:comment>
-  <w:comment w:id="23" w:author="p0023885" w:date="2016-07-08T08:02:00Z" w:initials="p">
-    <w:p>
-      <w:pPr>
-        <w:pStyle w:val="Commentaire"/>
-      </w:pPr>
+        <w:numPr>
+          <w:ilvl w:val="0"/>
+          <w:numId w:val="71"/>
+        </w:numPr>
+      </w:pPr>
+      <w:r>
+        <w:t xml:space="preserve">Ajouter la notion de de plateau/équilibre de pression pour choisir entre l’ajout d’un </w:t>
+      </w:r>
       <w:r>
         <w:rPr>
-          <w:rStyle w:val="Marquedecommentaire"/>
+          <w:i/>
         </w:rPr>
-        <w:annotationRef/>
-      </w:r>
-      <w:r>
-        <w:t>Ajouté après échange de courriel avec S. Delisle, pour expliquer comment les pressions peuvent se retrouver à 60 à l’étape suivante.</w:t>
+        <w:t xml:space="preserve">CONVECTIVE PRESSURE RISE </w:t>
+      </w:r>
+      <w:r>
+        <w:t xml:space="preserve">ou l’ajout de </w:t>
+      </w:r>
+      <w:r>
+        <w:rPr>
+          <w:i/>
+        </w:rPr>
+        <w:t>DEBIT PULSE</w:t>
       </w:r>
     </w:p>
   </w:comment>
@@ -2912,16 +2625,8 @@
       <w:rPr>
         <w:b/>
       </w:rPr>
-      <w:t xml:space="preserve"> d’</w:t>
+      <w:t xml:space="preserve"> d’inhalothérapie</w:t>
     </w:r>
-    <w:proofErr w:type="spellStart"/>
-    <w:r>
-      <w:rPr>
-        <w:b/>
-      </w:rPr>
-      <w:t>inhalothérapie</w:t>
-    </w:r>
-    <w:proofErr w:type="spellEnd"/>
   </w:p>
   <w:p>
     <w:pPr>
@@ -2954,7 +2659,7 @@
         <v:path o:extrusionok="f" gradientshapeok="t" o:connecttype="rect"/>
         <o:lock v:ext="edit" aspectratio="t"/>
       </v:shapetype>
-      <v:shape id="_x0000_i1028" type="#_x0000_t75" style="width:300.75pt;height:264.75pt" o:bullet="t">
+      <v:shape id="_x0000_i1029" type="#_x0000_t75" style="width:300.75pt;height:264.75pt" o:bullet="t">
         <v:imagedata r:id="rId1" o:title=""/>
       </v:shape>
     </w:pict>
@@ -7750,6 +7455,118 @@
     <w:numStyleLink w:val="Puceniveau2"/>
   </w:abstractNum>
   <w:abstractNum w:abstractNumId="48">
+    <w:nsid w:val="42A32680"/>
+    <w:multiLevelType w:val="hybridMultilevel"/>
+    <w:tmpl w:val="86A4D3C2"/>
+    <w:lvl w:ilvl="0" w:tplc="0C0C0001">
+      <w:numFmt w:val="bullet"/>
+      <w:lvlText w:val=""/>
+      <w:lvlJc w:val="left"/>
+      <w:pPr>
+        <w:ind w:left="720" w:hanging="360"/>
+      </w:pPr>
+      <w:rPr>
+        <w:rFonts w:ascii="Symbol" w:eastAsia="Times New Roman" w:hAnsi="Symbol" w:cs="Times New Roman" w:hint="default"/>
+      </w:rPr>
+    </w:lvl>
+    <w:lvl w:ilvl="1" w:tplc="0C0C0003" w:tentative="1">
+      <w:start w:val="1"/>
+      <w:numFmt w:val="bullet"/>
+      <w:lvlText w:val="o"/>
+      <w:lvlJc w:val="left"/>
+      <w:pPr>
+        <w:ind w:left="1440" w:hanging="360"/>
+      </w:pPr>
+      <w:rPr>
+        <w:rFonts w:ascii="Courier New" w:hAnsi="Courier New" w:cs="Courier New" w:hint="default"/>
+      </w:rPr>
+    </w:lvl>
+    <w:lvl w:ilvl="2" w:tplc="0C0C0005" w:tentative="1">
+      <w:start w:val="1"/>
+      <w:numFmt w:val="bullet"/>
+      <w:lvlText w:val=""/>
+      <w:lvlJc w:val="left"/>
+      <w:pPr>
+        <w:ind w:left="2160" w:hanging="360"/>
+      </w:pPr>
+      <w:rPr>
+        <w:rFonts w:ascii="Wingdings" w:hAnsi="Wingdings" w:hint="default"/>
+      </w:rPr>
+    </w:lvl>
+    <w:lvl w:ilvl="3" w:tplc="0C0C0001" w:tentative="1">
+      <w:start w:val="1"/>
+      <w:numFmt w:val="bullet"/>
+      <w:lvlText w:val=""/>
+      <w:lvlJc w:val="left"/>
+      <w:pPr>
+        <w:ind w:left="2880" w:hanging="360"/>
+      </w:pPr>
+      <w:rPr>
+        <w:rFonts w:ascii="Symbol" w:hAnsi="Symbol" w:hint="default"/>
+      </w:rPr>
+    </w:lvl>
+    <w:lvl w:ilvl="4" w:tplc="0C0C0003" w:tentative="1">
+      <w:start w:val="1"/>
+      <w:numFmt w:val="bullet"/>
+      <w:lvlText w:val="o"/>
+      <w:lvlJc w:val="left"/>
+      <w:pPr>
+        <w:ind w:left="3600" w:hanging="360"/>
+      </w:pPr>
+      <w:rPr>
+        <w:rFonts w:ascii="Courier New" w:hAnsi="Courier New" w:cs="Courier New" w:hint="default"/>
+      </w:rPr>
+    </w:lvl>
+    <w:lvl w:ilvl="5" w:tplc="0C0C0005" w:tentative="1">
+      <w:start w:val="1"/>
+      <w:numFmt w:val="bullet"/>
+      <w:lvlText w:val=""/>
+      <w:lvlJc w:val="left"/>
+      <w:pPr>
+        <w:ind w:left="4320" w:hanging="360"/>
+      </w:pPr>
+      <w:rPr>
+        <w:rFonts w:ascii="Wingdings" w:hAnsi="Wingdings" w:hint="default"/>
+      </w:rPr>
+    </w:lvl>
+    <w:lvl w:ilvl="6" w:tplc="0C0C0001" w:tentative="1">
+      <w:start w:val="1"/>
+      <w:numFmt w:val="bullet"/>
+      <w:lvlText w:val=""/>
+      <w:lvlJc w:val="left"/>
+      <w:pPr>
+        <w:ind w:left="5040" w:hanging="360"/>
+      </w:pPr>
+      <w:rPr>
+        <w:rFonts w:ascii="Symbol" w:hAnsi="Symbol" w:hint="default"/>
+      </w:rPr>
+    </w:lvl>
+    <w:lvl w:ilvl="7" w:tplc="0C0C0003" w:tentative="1">
+      <w:start w:val="1"/>
+      <w:numFmt w:val="bullet"/>
+      <w:lvlText w:val="o"/>
+      <w:lvlJc w:val="left"/>
+      <w:pPr>
+        <w:ind w:left="5760" w:hanging="360"/>
+      </w:pPr>
+      <w:rPr>
+        <w:rFonts w:ascii="Courier New" w:hAnsi="Courier New" w:cs="Courier New" w:hint="default"/>
+      </w:rPr>
+    </w:lvl>
+    <w:lvl w:ilvl="8" w:tplc="0C0C0005" w:tentative="1">
+      <w:start w:val="1"/>
+      <w:numFmt w:val="bullet"/>
+      <w:lvlText w:val=""/>
+      <w:lvlJc w:val="left"/>
+      <w:pPr>
+        <w:ind w:left="6480" w:hanging="360"/>
+      </w:pPr>
+      <w:rPr>
+        <w:rFonts w:ascii="Wingdings" w:hAnsi="Wingdings" w:hint="default"/>
+      </w:rPr>
+    </w:lvl>
+  </w:abstractNum>
+  <w:abstractNum w:abstractNumId="49">
     <w:nsid w:val="44A83464"/>
     <w:multiLevelType w:val="hybridMultilevel"/>
     <w:tmpl w:val="4CDE4CB4"/>
@@ -7862,7 +7679,7 @@
       </w:rPr>
     </w:lvl>
   </w:abstractNum>
-  <w:abstractNum w:abstractNumId="49">
+  <w:abstractNum w:abstractNumId="50">
     <w:nsid w:val="460C7292"/>
     <w:multiLevelType w:val="hybridMultilevel"/>
     <w:tmpl w:val="D200F642"/>
@@ -8003,7 +7820,7 @@
       </w:rPr>
     </w:lvl>
   </w:abstractNum>
-  <w:abstractNum w:abstractNumId="50">
+  <w:abstractNum w:abstractNumId="51">
     <w:nsid w:val="46C25596"/>
     <w:multiLevelType w:val="hybridMultilevel"/>
     <w:tmpl w:val="33300A54"/>
@@ -8116,7 +7933,7 @@
       </w:rPr>
     </w:lvl>
   </w:abstractNum>
-  <w:abstractNum w:abstractNumId="51">
+  <w:abstractNum w:abstractNumId="52">
     <w:nsid w:val="479D2616"/>
     <w:multiLevelType w:val="hybridMultilevel"/>
     <w:tmpl w:val="8454339A"/>
@@ -8259,7 +8076,7 @@
       </w:rPr>
     </w:lvl>
   </w:abstractNum>
-  <w:abstractNum w:abstractNumId="52">
+  <w:abstractNum w:abstractNumId="53">
     <w:nsid w:val="4D31221D"/>
     <w:multiLevelType w:val="multilevel"/>
     <w:tmpl w:val="F3FE0CD8"/>
@@ -8400,7 +8217,7 @@
       </w:rPr>
     </w:lvl>
   </w:abstractNum>
-  <w:abstractNum w:abstractNumId="53">
+  <w:abstractNum w:abstractNumId="54">
     <w:nsid w:val="524160C0"/>
     <w:multiLevelType w:val="hybridMultilevel"/>
     <w:tmpl w:val="7B642FA4"/>
@@ -8513,7 +8330,7 @@
       </w:rPr>
     </w:lvl>
   </w:abstractNum>
-  <w:abstractNum w:abstractNumId="54">
+  <w:abstractNum w:abstractNumId="55">
     <w:nsid w:val="55F974CD"/>
     <w:multiLevelType w:val="multilevel"/>
     <w:tmpl w:val="65387674"/>
@@ -8654,7 +8471,7 @@
       </w:rPr>
     </w:lvl>
   </w:abstractNum>
-  <w:abstractNum w:abstractNumId="55">
+  <w:abstractNum w:abstractNumId="56">
     <w:nsid w:val="5CAC6FAF"/>
     <w:multiLevelType w:val="hybridMultilevel"/>
     <w:tmpl w:val="9F62F3FA"/>
@@ -8796,7 +8613,7 @@
       </w:rPr>
     </w:lvl>
   </w:abstractNum>
-  <w:abstractNum w:abstractNumId="56">
+  <w:abstractNum w:abstractNumId="57">
     <w:nsid w:val="5E441ED0"/>
     <w:multiLevelType w:val="hybridMultilevel"/>
     <w:tmpl w:val="9C560842"/>
@@ -8937,7 +8754,7 @@
       </w:rPr>
     </w:lvl>
   </w:abstractNum>
-  <w:abstractNum w:abstractNumId="57">
+  <w:abstractNum w:abstractNumId="58">
     <w:nsid w:val="614611B6"/>
     <w:multiLevelType w:val="hybridMultilevel"/>
     <w:tmpl w:val="18968C40"/>
@@ -9076,7 +8893,7 @@
       </w:rPr>
     </w:lvl>
   </w:abstractNum>
-  <w:abstractNum w:abstractNumId="58">
+  <w:abstractNum w:abstractNumId="59">
     <w:nsid w:val="61A01535"/>
     <w:multiLevelType w:val="hybridMultilevel"/>
     <w:tmpl w:val="7B642FA4"/>
@@ -9189,7 +9006,7 @@
       </w:rPr>
     </w:lvl>
   </w:abstractNum>
-  <w:abstractNum w:abstractNumId="59">
+  <w:abstractNum w:abstractNumId="60">
     <w:nsid w:val="64A37AE5"/>
     <w:multiLevelType w:val="hybridMultilevel"/>
     <w:tmpl w:val="E07C7E4E"/>
@@ -9304,7 +9121,7 @@
       </w:rPr>
     </w:lvl>
   </w:abstractNum>
-  <w:abstractNum w:abstractNumId="60">
+  <w:abstractNum w:abstractNumId="61">
     <w:nsid w:val="66656E53"/>
     <w:multiLevelType w:val="hybridMultilevel"/>
     <w:tmpl w:val="DF80F05A"/>
@@ -9443,7 +9260,7 @@
       </w:rPr>
     </w:lvl>
   </w:abstractNum>
-  <w:abstractNum w:abstractNumId="61">
+  <w:abstractNum w:abstractNumId="62">
     <w:nsid w:val="702D4436"/>
     <w:multiLevelType w:val="hybridMultilevel"/>
     <w:tmpl w:val="0ACA6BBA"/>
@@ -9556,7 +9373,7 @@
       </w:rPr>
     </w:lvl>
   </w:abstractNum>
-  <w:abstractNum w:abstractNumId="62">
+  <w:abstractNum w:abstractNumId="63">
     <w:nsid w:val="72893AEB"/>
     <w:multiLevelType w:val="hybridMultilevel"/>
     <w:tmpl w:val="E14A612A"/>
@@ -9695,7 +9512,7 @@
       </w:rPr>
     </w:lvl>
   </w:abstractNum>
-  <w:abstractNum w:abstractNumId="63">
+  <w:abstractNum w:abstractNumId="64">
     <w:nsid w:val="74EC58C6"/>
     <w:multiLevelType w:val="hybridMultilevel"/>
     <w:tmpl w:val="702A8B8C"/>
@@ -9834,7 +9651,120 @@
       </w:rPr>
     </w:lvl>
   </w:abstractNum>
-  <w:abstractNum w:abstractNumId="64">
+  <w:abstractNum w:abstractNumId="65">
+    <w:nsid w:val="769F7F32"/>
+    <w:multiLevelType w:val="hybridMultilevel"/>
+    <w:tmpl w:val="F4EEE840"/>
+    <w:lvl w:ilvl="0" w:tplc="0C0C0001">
+      <w:start w:val="1"/>
+      <w:numFmt w:val="bullet"/>
+      <w:lvlText w:val=""/>
+      <w:lvlJc w:val="left"/>
+      <w:pPr>
+        <w:ind w:left="720" w:hanging="360"/>
+      </w:pPr>
+      <w:rPr>
+        <w:rFonts w:ascii="Symbol" w:hAnsi="Symbol" w:hint="default"/>
+      </w:rPr>
+    </w:lvl>
+    <w:lvl w:ilvl="1" w:tplc="0C0C0003" w:tentative="1">
+      <w:start w:val="1"/>
+      <w:numFmt w:val="bullet"/>
+      <w:lvlText w:val="o"/>
+      <w:lvlJc w:val="left"/>
+      <w:pPr>
+        <w:ind w:left="1440" w:hanging="360"/>
+      </w:pPr>
+      <w:rPr>
+        <w:rFonts w:ascii="Courier New" w:hAnsi="Courier New" w:cs="Courier New" w:hint="default"/>
+      </w:rPr>
+    </w:lvl>
+    <w:lvl w:ilvl="2" w:tplc="0C0C0005" w:tentative="1">
+      <w:start w:val="1"/>
+      <w:numFmt w:val="bullet"/>
+      <w:lvlText w:val=""/>
+      <w:lvlJc w:val="left"/>
+      <w:pPr>
+        <w:ind w:left="2160" w:hanging="360"/>
+      </w:pPr>
+      <w:rPr>
+        <w:rFonts w:ascii="Wingdings" w:hAnsi="Wingdings" w:hint="default"/>
+      </w:rPr>
+    </w:lvl>
+    <w:lvl w:ilvl="3" w:tplc="0C0C0001" w:tentative="1">
+      <w:start w:val="1"/>
+      <w:numFmt w:val="bullet"/>
+      <w:lvlText w:val=""/>
+      <w:lvlJc w:val="left"/>
+      <w:pPr>
+        <w:ind w:left="2880" w:hanging="360"/>
+      </w:pPr>
+      <w:rPr>
+        <w:rFonts w:ascii="Symbol" w:hAnsi="Symbol" w:hint="default"/>
+      </w:rPr>
+    </w:lvl>
+    <w:lvl w:ilvl="4" w:tplc="0C0C0003" w:tentative="1">
+      <w:start w:val="1"/>
+      <w:numFmt w:val="bullet"/>
+      <w:lvlText w:val="o"/>
+      <w:lvlJc w:val="left"/>
+      <w:pPr>
+        <w:ind w:left="3600" w:hanging="360"/>
+      </w:pPr>
+      <w:rPr>
+        <w:rFonts w:ascii="Courier New" w:hAnsi="Courier New" w:cs="Courier New" w:hint="default"/>
+      </w:rPr>
+    </w:lvl>
+    <w:lvl w:ilvl="5" w:tplc="0C0C0005" w:tentative="1">
+      <w:start w:val="1"/>
+      <w:numFmt w:val="bullet"/>
+      <w:lvlText w:val=""/>
+      <w:lvlJc w:val="left"/>
+      <w:pPr>
+        <w:ind w:left="4320" w:hanging="360"/>
+      </w:pPr>
+      <w:rPr>
+        <w:rFonts w:ascii="Wingdings" w:hAnsi="Wingdings" w:hint="default"/>
+      </w:rPr>
+    </w:lvl>
+    <w:lvl w:ilvl="6" w:tplc="0C0C0001" w:tentative="1">
+      <w:start w:val="1"/>
+      <w:numFmt w:val="bullet"/>
+      <w:lvlText w:val=""/>
+      <w:lvlJc w:val="left"/>
+      <w:pPr>
+        <w:ind w:left="5040" w:hanging="360"/>
+      </w:pPr>
+      <w:rPr>
+        <w:rFonts w:ascii="Symbol" w:hAnsi="Symbol" w:hint="default"/>
+      </w:rPr>
+    </w:lvl>
+    <w:lvl w:ilvl="7" w:tplc="0C0C0003" w:tentative="1">
+      <w:start w:val="1"/>
+      <w:numFmt w:val="bullet"/>
+      <w:lvlText w:val="o"/>
+      <w:lvlJc w:val="left"/>
+      <w:pPr>
+        <w:ind w:left="5760" w:hanging="360"/>
+      </w:pPr>
+      <w:rPr>
+        <w:rFonts w:ascii="Courier New" w:hAnsi="Courier New" w:cs="Courier New" w:hint="default"/>
+      </w:rPr>
+    </w:lvl>
+    <w:lvl w:ilvl="8" w:tplc="0C0C0005" w:tentative="1">
+      <w:start w:val="1"/>
+      <w:numFmt w:val="bullet"/>
+      <w:lvlText w:val=""/>
+      <w:lvlJc w:val="left"/>
+      <w:pPr>
+        <w:ind w:left="6480" w:hanging="360"/>
+      </w:pPr>
+      <w:rPr>
+        <w:rFonts w:ascii="Wingdings" w:hAnsi="Wingdings" w:hint="default"/>
+      </w:rPr>
+    </w:lvl>
+  </w:abstractNum>
+  <w:abstractNum w:abstractNumId="66">
     <w:nsid w:val="76CC3E33"/>
     <w:multiLevelType w:val="hybridMultilevel"/>
     <w:tmpl w:val="B3E6F53A"/>
@@ -9947,7 +9877,7 @@
       </w:rPr>
     </w:lvl>
   </w:abstractNum>
-  <w:abstractNum w:abstractNumId="65">
+  <w:abstractNum w:abstractNumId="67">
     <w:nsid w:val="772761B9"/>
     <w:multiLevelType w:val="hybridMultilevel"/>
     <w:tmpl w:val="5FEEA642"/>
@@ -10060,7 +9990,7 @@
       </w:rPr>
     </w:lvl>
   </w:abstractNum>
-  <w:abstractNum w:abstractNumId="66">
+  <w:abstractNum w:abstractNumId="68">
     <w:nsid w:val="7882756E"/>
     <w:multiLevelType w:val="multilevel"/>
     <w:tmpl w:val="7764C3FA"/>
@@ -10201,7 +10131,7 @@
       </w:rPr>
     </w:lvl>
   </w:abstractNum>
-  <w:abstractNum w:abstractNumId="67">
+  <w:abstractNum w:abstractNumId="69">
     <w:nsid w:val="79A91B12"/>
     <w:multiLevelType w:val="hybridMultilevel"/>
     <w:tmpl w:val="3CCCDCD2"/>
@@ -10340,7 +10270,7 @@
       </w:rPr>
     </w:lvl>
   </w:abstractNum>
-  <w:abstractNum w:abstractNumId="68">
+  <w:abstractNum w:abstractNumId="70">
     <w:nsid w:val="7EAE29E1"/>
     <w:multiLevelType w:val="multilevel"/>
     <w:tmpl w:val="C7348DFC"/>
@@ -10481,7 +10411,7 @@
       </w:rPr>
     </w:lvl>
   </w:abstractNum>
-  <w:abstractNum w:abstractNumId="69">
+  <w:abstractNum w:abstractNumId="71">
     <w:nsid w:val="7F5C4C80"/>
     <w:multiLevelType w:val="hybridMultilevel"/>
     <w:tmpl w:val="2AF6A39E"/>
@@ -10624,25 +10554,25 @@
     <w:abstractNumId w:val="21"/>
   </w:num>
   <w:num w:numId="2">
-    <w:abstractNumId w:val="68"/>
+    <w:abstractNumId w:val="70"/>
   </w:num>
   <w:num w:numId="3">
     <w:abstractNumId w:val="37"/>
   </w:num>
   <w:num w:numId="4">
-    <w:abstractNumId w:val="65"/>
+    <w:abstractNumId w:val="67"/>
   </w:num>
   <w:num w:numId="5">
     <w:abstractNumId w:val="44"/>
   </w:num>
   <w:num w:numId="6">
-    <w:abstractNumId w:val="53"/>
+    <w:abstractNumId w:val="54"/>
   </w:num>
   <w:num w:numId="7">
-    <w:abstractNumId w:val="58"/>
+    <w:abstractNumId w:val="59"/>
   </w:num>
   <w:num w:numId="8">
-    <w:abstractNumId w:val="48"/>
+    <w:abstractNumId w:val="49"/>
   </w:num>
   <w:num w:numId="9">
     <w:abstractNumId w:val="27"/>
@@ -10660,10 +10590,10 @@
     <w:abstractNumId w:val="45"/>
   </w:num>
   <w:num w:numId="14">
-    <w:abstractNumId w:val="55"/>
+    <w:abstractNumId w:val="56"/>
   </w:num>
   <w:num w:numId="15">
-    <w:abstractNumId w:val="49"/>
+    <w:abstractNumId w:val="50"/>
   </w:num>
   <w:num w:numId="16">
     <w:abstractNumId w:val="31"/>
@@ -10672,10 +10602,10 @@
     <w:abstractNumId w:val="11"/>
   </w:num>
   <w:num w:numId="18">
-    <w:abstractNumId w:val="56"/>
+    <w:abstractNumId w:val="57"/>
   </w:num>
   <w:num w:numId="19">
-    <w:abstractNumId w:val="51"/>
+    <w:abstractNumId w:val="52"/>
   </w:num>
   <w:num w:numId="20">
     <w:abstractNumId w:val="12"/>
@@ -10684,13 +10614,13 @@
     <w:abstractNumId w:val="40"/>
   </w:num>
   <w:num w:numId="22">
-    <w:abstractNumId w:val="66"/>
+    <w:abstractNumId w:val="68"/>
   </w:num>
   <w:num w:numId="23">
     <w:abstractNumId w:val="22"/>
   </w:num>
   <w:num w:numId="24">
-    <w:abstractNumId w:val="52"/>
+    <w:abstractNumId w:val="53"/>
   </w:num>
   <w:num w:numId="25">
     <w:abstractNumId w:val="16"/>
@@ -10744,10 +10674,10 @@
     <w:abstractNumId w:val="23"/>
   </w:num>
   <w:num w:numId="42">
-    <w:abstractNumId w:val="59"/>
+    <w:abstractNumId w:val="60"/>
   </w:num>
   <w:num w:numId="43">
-    <w:abstractNumId w:val="61"/>
+    <w:abstractNumId w:val="62"/>
   </w:num>
   <w:num w:numId="44">
     <w:abstractNumId w:val="30"/>
@@ -10762,7 +10692,7 @@
     <w:abstractNumId w:val="42"/>
   </w:num>
   <w:num w:numId="48">
-    <w:abstractNumId w:val="63"/>
+    <w:abstractNumId w:val="64"/>
   </w:num>
   <w:num w:numId="49">
     <w:abstractNumId w:val="13"/>
@@ -10777,22 +10707,22 @@
     <w:abstractNumId w:val="24"/>
   </w:num>
   <w:num w:numId="53">
-    <w:abstractNumId w:val="60"/>
+    <w:abstractNumId w:val="61"/>
   </w:num>
   <w:num w:numId="54">
-    <w:abstractNumId w:val="67"/>
+    <w:abstractNumId w:val="69"/>
   </w:num>
   <w:num w:numId="55">
-    <w:abstractNumId w:val="69"/>
+    <w:abstractNumId w:val="71"/>
   </w:num>
   <w:num w:numId="56">
-    <w:abstractNumId w:val="57"/>
+    <w:abstractNumId w:val="58"/>
   </w:num>
   <w:num w:numId="57">
-    <w:abstractNumId w:val="62"/>
+    <w:abstractNumId w:val="63"/>
   </w:num>
   <w:num w:numId="58">
-    <w:abstractNumId w:val="64"/>
+    <w:abstractNumId w:val="66"/>
   </w:num>
   <w:num w:numId="59">
     <w:abstractNumId w:val="36"/>
@@ -10810,7 +10740,7 @@
     <w:abstractNumId w:val="33"/>
   </w:num>
   <w:num w:numId="64">
-    <w:abstractNumId w:val="50"/>
+    <w:abstractNumId w:val="51"/>
   </w:num>
   <w:num w:numId="65">
     <w:abstractNumId w:val="39"/>
@@ -10826,6 +10756,12 @@
   </w:num>
   <w:num w:numId="69">
     <w:abstractNumId w:val="26"/>
+  </w:num>
+  <w:num w:numId="70">
+    <w:abstractNumId w:val="65"/>
+  </w:num>
+  <w:num w:numId="71">
+    <w:abstractNumId w:val="48"/>
   </w:num>
   <w:numIdMacAtCleanup w:val="69"/>
 </w:numbering>
@@ -12284,7 +12220,7 @@
 </file>
 
 <file path=customXml/itemProps1.xml><?xml version="1.0" encoding="utf-8"?>
-<ds:datastoreItem xmlns:ds="http://schemas.openxmlformats.org/officeDocument/2006/customXml" ds:itemID="{189AE979-F7AD-46AC-87FB-2760B1D055C5}">
+<ds:datastoreItem xmlns:ds="http://schemas.openxmlformats.org/officeDocument/2006/customXml" ds:itemID="{6795438D-E9EE-45D4-B2B3-4F63227E1EDC}">
   <ds:schemaRefs>
     <ds:schemaRef ds:uri="http://schemas.openxmlformats.org/officeDocument/2006/bibliography"/>
   </ds:schemaRefs>

</xml_diff>

<commit_message>
Nouvelle version du formulaire de contrôle de qualité
</commit_message>
<xml_diff>
--- a/Documents/INH-PROT-05-01- Protocole VDR-4 CHUM.docx
+++ b/Documents/INH-PROT-05-01- Protocole VDR-4 CHUM.docx
@@ -980,41 +980,43 @@
         <w:r>
           <w:t xml:space="preserve">(c’est-à-dire inférieure à la </w:t>
         </w:r>
-        <w:proofErr w:type="spellStart"/>
+      </w:ins>
+      <w:ins w:id="15" w:author="p0023885" w:date="2016-07-14T10:31:00Z">
         <w:r>
-          <w:t>sible</w:t>
-        </w:r>
-        <w:proofErr w:type="spellEnd"/>
-        <w:r>
-          <w:t xml:space="preserve"> prescrite par le médecin) après les étapes précé</w:t>
+          <w:t>c</w:t>
         </w:r>
       </w:ins>
-      <w:ins w:id="15" w:author="p0023885" w:date="2016-07-11T08:24:00Z">
+      <w:ins w:id="16" w:author="p0023885" w:date="2016-07-11T08:23:00Z">
+        <w:r>
+          <w:t>ible prescrite par le médecin) après les étapes précé</w:t>
+        </w:r>
+      </w:ins>
+      <w:ins w:id="17" w:author="p0023885" w:date="2016-07-11T08:24:00Z">
         <w:r>
           <w:t>d</w:t>
         </w:r>
       </w:ins>
-      <w:ins w:id="16" w:author="p0023885" w:date="2016-07-11T08:23:00Z">
+      <w:ins w:id="18" w:author="p0023885" w:date="2016-07-11T08:23:00Z">
         <w:r>
           <w:t>entes</w:t>
         </w:r>
       </w:ins>
-      <w:ins w:id="17" w:author="p0023885" w:date="2016-07-11T08:24:00Z">
+      <w:ins w:id="19" w:author="p0023885" w:date="2016-07-11T08:24:00Z">
         <w:r>
           <w:t>, aviser celui-ci de la situation. Il choisira alors entre</w:t>
         </w:r>
       </w:ins>
-      <w:ins w:id="18" w:author="p0023885" w:date="2016-07-11T08:25:00Z">
+      <w:ins w:id="20" w:author="p0023885" w:date="2016-07-11T08:25:00Z">
         <w:r>
           <w:t> </w:t>
         </w:r>
       </w:ins>
-      <w:ins w:id="19" w:author="p0023885" w:date="2016-07-11T08:24:00Z">
+      <w:ins w:id="21" w:author="p0023885" w:date="2016-07-11T08:24:00Z">
         <w:r>
           <w:t>:</w:t>
         </w:r>
       </w:ins>
-      <w:ins w:id="20" w:author="p0023885" w:date="2016-07-11T08:25:00Z">
+      <w:ins w:id="22" w:author="p0023885" w:date="2016-07-11T08:25:00Z">
         <w:r>
           <w:t xml:space="preserve"> </w:t>
         </w:r>
@@ -1050,23 +1052,18 @@
         <w:jc w:val="both"/>
         <w:textAlignment w:val="baseline"/>
       </w:pPr>
-      <w:commentRangeStart w:id="21"/>
+      <w:commentRangeStart w:id="23"/>
       <w:r>
         <w:t xml:space="preserve">Prescrire de poursuivre le protocole jusqu’à une pression de crête inspiratoire maximale de </w:t>
       </w:r>
-      <w:del w:id="22" w:author="p0023885" w:date="2016-07-12T15:32:00Z">
+      <w:del w:id="24" w:author="p0023885" w:date="2016-07-12T15:32:00Z">
         <w:r>
           <w:delText xml:space="preserve">60 </w:delText>
         </w:r>
       </w:del>
-      <w:ins w:id="23" w:author="p0023885" w:date="2016-07-12T15:32:00Z">
+      <w:ins w:id="25" w:author="p0023885" w:date="2016-07-12T15:32:00Z">
         <w:r>
-          <w:t>65</w:t>
-        </w:r>
-        <w:bookmarkStart w:id="24" w:name="_GoBack"/>
-        <w:bookmarkEnd w:id="24"/>
-        <w:r>
-          <w:t xml:space="preserve"> </w:t>
+          <w:t xml:space="preserve">65 </w:t>
         </w:r>
       </w:ins>
       <w:r>
@@ -1094,13 +1091,525 @@
         <w:adjustRightInd w:val="0"/>
         <w:jc w:val="both"/>
         <w:textAlignment w:val="baseline"/>
-      </w:pPr>
-      <w:ins w:id="25" w:author="p0023885" w:date="2016-07-08T07:54:00Z">
+        <w:rPr>
+          <w:ins w:id="26" w:author="p0023885" w:date="2016-07-14T09:37:00Z"/>
+        </w:rPr>
+      </w:pPr>
+      <w:ins w:id="27" w:author="p0023885" w:date="2016-07-14T09:34:00Z">
+        <w:r>
+          <w:t>Si la courbe de pression démontre une augmentation progressive (équilibre atteint en fin d</w:t>
+        </w:r>
+      </w:ins>
+      <w:ins w:id="28" w:author="p0023885" w:date="2016-07-14T09:35:00Z">
+        <w:r>
+          <w:t>’inspiration convective), poursuivre l</w:t>
+        </w:r>
+      </w:ins>
+      <w:ins w:id="29" w:author="p0023885" w:date="2016-07-14T09:36:00Z">
+        <w:r>
+          <w:t xml:space="preserve">’augmentation de la pression à l’inspiration en utilisant le paramètre </w:t>
+        </w:r>
+        <w:r>
+          <w:rPr>
+            <w:i/>
+          </w:rPr>
+          <w:t>PRESSION DE CONVECTION</w:t>
+        </w:r>
+        <w:r>
+          <w:t xml:space="preserve"> (troisième phase) ju</w:t>
+        </w:r>
+      </w:ins>
+      <w:ins w:id="30" w:author="p0023885" w:date="2016-07-14T09:37:00Z">
+        <w:r>
+          <w:t>squ’à la pression maximale prescrite par le médecin</w:t>
+        </w:r>
+      </w:ins>
+    </w:p>
+    <w:p>
+      <w:pPr>
+        <w:numPr>
+          <w:ilvl w:val="0"/>
+          <w:numId w:val="4"/>
+        </w:numPr>
+        <w:overflowPunct w:val="0"/>
+        <w:autoSpaceDE w:val="0"/>
+        <w:autoSpaceDN w:val="0"/>
+        <w:adjustRightInd w:val="0"/>
+        <w:jc w:val="both"/>
+        <w:textAlignment w:val="baseline"/>
+        <w:rPr>
+          <w:del w:id="31" w:author="p0023885" w:date="2016-07-14T09:39:00Z"/>
+        </w:rPr>
+      </w:pPr>
+      <w:ins w:id="32" w:author="p0023885" w:date="2016-07-14T09:37:00Z">
+        <w:r>
+          <w:t xml:space="preserve">Si la courbe de pression démontre une augmentation </w:t>
+        </w:r>
+      </w:ins>
+      <w:ins w:id="33" w:author="p0023885" w:date="2016-07-14T09:38:00Z">
+        <w:r>
+          <w:t>rapide</w:t>
+        </w:r>
+      </w:ins>
+      <w:ins w:id="34" w:author="p0023885" w:date="2016-07-14T09:37:00Z">
+        <w:r>
+          <w:t xml:space="preserve"> (équilibre atteint en </w:t>
+        </w:r>
+      </w:ins>
+      <w:ins w:id="35" w:author="p0023885" w:date="2016-07-14T09:38:00Z">
+        <w:r>
+          <w:t>début</w:t>
+        </w:r>
+      </w:ins>
+      <w:ins w:id="36" w:author="p0023885" w:date="2016-07-14T09:37:00Z">
+        <w:r>
+          <w:t xml:space="preserve"> d’inspiration convective), poursuivre l’augmentation de la pression à l’inspiration en utilisant le paramètre </w:t>
+        </w:r>
+      </w:ins>
+      <w:ins w:id="37" w:author="p0023885" w:date="2016-07-14T09:38:00Z">
+        <w:r>
+          <w:rPr>
+            <w:i/>
+          </w:rPr>
+          <w:t xml:space="preserve">DEBIT PULSE </w:t>
+        </w:r>
+      </w:ins>
+      <w:ins w:id="38" w:author="p0023885" w:date="2016-07-14T09:37:00Z">
+        <w:r>
+          <w:t>jusqu’à la pression maximale prescrite par le médecin</w:t>
+        </w:r>
+      </w:ins>
+    </w:p>
+    <w:p>
+      <w:pPr>
+        <w:numPr>
+          <w:ilvl w:val="0"/>
+          <w:numId w:val="4"/>
+        </w:numPr>
+        <w:overflowPunct w:val="0"/>
+        <w:autoSpaceDE w:val="0"/>
+        <w:autoSpaceDN w:val="0"/>
+        <w:adjustRightInd w:val="0"/>
+        <w:jc w:val="both"/>
+        <w:textAlignment w:val="baseline"/>
+        <w:rPr>
+          <w:del w:id="39" w:author="p0023885" w:date="2016-07-14T09:39:00Z"/>
+        </w:rPr>
+      </w:pPr>
+      <w:del w:id="40" w:author="p0023885" w:date="2016-07-14T09:39:00Z">
+        <w:r>
+          <w:delText>Si la pression de crête inspiratoire est inférieure à 60 cmH</w:delText>
+        </w:r>
+        <w:r>
+          <w:rPr>
+            <w:rFonts w:ascii="Cambria Math" w:hAnsi="Cambria Math" w:cs="Cambria Math"/>
+          </w:rPr>
+          <w:delText>₂</w:delText>
+        </w:r>
+        <w:r>
+          <w:delText>O, ajuster une pression de crête inspiratoire augmentée (</w:delText>
+        </w:r>
+        <w:r>
+          <w:rPr>
+            <w:i/>
+          </w:rPr>
+          <w:delText xml:space="preserve">PRESSION DE CONVECTION) </w:delText>
+        </w:r>
+        <w:r>
+          <w:delText>de 10 cmH</w:delText>
+        </w:r>
+        <w:r>
+          <w:rPr>
+            <w:rFonts w:ascii="Cambria Math" w:hAnsi="Cambria Math" w:cs="Cambria Math"/>
+          </w:rPr>
+          <w:delText>₂</w:delText>
+        </w:r>
+        <w:bookmarkStart w:id="41" w:name="_GoBack"/>
+        <w:bookmarkEnd w:id="41"/>
+        <w:r>
+          <w:delText xml:space="preserve">O au-dessus de la pression de crête inspiratoire; </w:delText>
+        </w:r>
+      </w:del>
+    </w:p>
+    <w:p>
+      <w:pPr>
+        <w:numPr>
+          <w:ilvl w:val="0"/>
+          <w:numId w:val="4"/>
+        </w:numPr>
+        <w:overflowPunct w:val="0"/>
+        <w:autoSpaceDE w:val="0"/>
+        <w:autoSpaceDN w:val="0"/>
+        <w:adjustRightInd w:val="0"/>
+        <w:jc w:val="both"/>
+        <w:textAlignment w:val="baseline"/>
+        <w:rPr>
+          <w:del w:id="42" w:author="p0023885" w:date="2016-07-14T09:39:00Z"/>
+        </w:rPr>
+      </w:pPr>
+      <w:del w:id="43" w:author="p0023885" w:date="2016-07-14T09:39:00Z">
+        <w:r>
+          <w:lastRenderedPageBreak/>
+          <w:delText>Si la pression de crête inspiratoire est supérieure ou égale à 60 cmH</w:delText>
+        </w:r>
+        <w:r>
+          <w:rPr>
+            <w:rFonts w:ascii="Cambria Math" w:hAnsi="Cambria Math" w:cs="Cambria Math"/>
+          </w:rPr>
+          <w:delText>₂</w:delText>
+        </w:r>
+        <w:r>
+          <w:delText>O, ajuster une pression de crête inspiratoire augmentée (</w:delText>
+        </w:r>
+        <w:r>
+          <w:rPr>
+            <w:i/>
+          </w:rPr>
+          <w:delText xml:space="preserve">PRESSION DE CONVECTION) </w:delText>
+        </w:r>
+        <w:r>
+          <w:delText>de 5 cmH</w:delText>
+        </w:r>
+        <w:r>
+          <w:rPr>
+            <w:rFonts w:ascii="Cambria Math" w:hAnsi="Cambria Math" w:cs="Cambria Math"/>
+          </w:rPr>
+          <w:delText>₂</w:delText>
+        </w:r>
+        <w:r>
+          <w:delText>O au-dessus de la pression de crête inspiratoire;</w:delText>
+        </w:r>
+        <w:commentRangeEnd w:id="23"/>
+        <w:r>
+          <w:rPr>
+            <w:rStyle w:val="Marquedecommentaire"/>
+          </w:rPr>
+          <w:commentReference w:id="23"/>
+        </w:r>
+      </w:del>
+    </w:p>
+    <w:p>
+      <w:pPr>
+        <w:pStyle w:val="Titre2"/>
+      </w:pPr>
+      <w:r>
+        <w:t>Ajustements en cas d’hypercapnie</w:t>
+      </w:r>
+    </w:p>
+    <w:p>
+      <w:pPr>
+        <w:numPr>
+          <w:ilvl w:val="0"/>
+          <w:numId w:val="5"/>
+        </w:numPr>
+        <w:overflowPunct w:val="0"/>
+        <w:autoSpaceDE w:val="0"/>
+        <w:autoSpaceDN w:val="0"/>
+        <w:adjustRightInd w:val="0"/>
+        <w:jc w:val="both"/>
+        <w:textAlignment w:val="baseline"/>
+        <w:rPr>
+          <w:ins w:id="44" w:author="p0023885" w:date="2016-07-14T09:27:00Z"/>
+        </w:rPr>
+      </w:pPr>
+      <w:r>
+        <w:t>Augmenter la pression de crête inspiratoire (</w:t>
+      </w:r>
+      <w:r>
+        <w:rPr>
+          <w:i/>
+        </w:rPr>
+        <w:t xml:space="preserve">DEBIT PULSE) </w:t>
+      </w:r>
+      <w:r>
+        <w:t>par bonds de 2 cmH</w:t>
+      </w:r>
+      <w:r>
+        <w:rPr>
+          <w:rFonts w:ascii="Cambria Math" w:hAnsi="Cambria Math" w:cs="Cambria Math"/>
+        </w:rPr>
+        <w:t>₂</w:t>
+      </w:r>
+      <w:r>
+        <w:t>O jusqu’à 45 cmH</w:t>
+      </w:r>
+      <w:r>
+        <w:rPr>
+          <w:rFonts w:ascii="Cambria Math" w:hAnsi="Cambria Math" w:cs="Cambria Math"/>
+        </w:rPr>
+        <w:t>₂</w:t>
+      </w:r>
+      <w:r>
+        <w:t>O ;</w:t>
+      </w:r>
+    </w:p>
+    <w:p>
+      <w:pPr>
+        <w:numPr>
+          <w:ilvl w:val="0"/>
+          <w:numId w:val="5"/>
+        </w:numPr>
+        <w:overflowPunct w:val="0"/>
+        <w:autoSpaceDE w:val="0"/>
+        <w:autoSpaceDN w:val="0"/>
+        <w:adjustRightInd w:val="0"/>
+        <w:jc w:val="both"/>
+        <w:textAlignment w:val="baseline"/>
+      </w:pPr>
+      <w:ins w:id="45" w:author="p0023885" w:date="2016-07-14T09:27:00Z">
+        <w:r>
+          <w:t xml:space="preserve">Augmenter le temps inspiratoire (convection) </w:t>
+        </w:r>
+      </w:ins>
+      <w:ins w:id="46" w:author="p0023885" w:date="2016-07-14T09:28:00Z">
+        <w:r>
+          <w:t>à 3 secondes et diminuer le temps expiratoire à 1 secondes (de façon à conserver une fréquence de convection de 15/min.);</w:t>
+        </w:r>
+      </w:ins>
+    </w:p>
+    <w:p>
+      <w:pPr>
+        <w:numPr>
+          <w:ilvl w:val="0"/>
+          <w:numId w:val="5"/>
+        </w:numPr>
+        <w:overflowPunct w:val="0"/>
+        <w:autoSpaceDE w:val="0"/>
+        <w:autoSpaceDN w:val="0"/>
+        <w:adjustRightInd w:val="0"/>
+        <w:jc w:val="both"/>
+        <w:textAlignment w:val="baseline"/>
+        <w:rPr>
+          <w:i/>
+          <w:color w:val="FF0000"/>
+        </w:rPr>
+      </w:pPr>
+      <w:r>
+        <w:t>Si oxygénation adéquate, diminuer la fréquence de percussion par incréments de 50 /min jusqu’à un minimum de  300 /min (surveiller attentivement l’oxygénation suite à cette intervention) ;</w:t>
+      </w:r>
+    </w:p>
+    <w:p>
+      <w:pPr>
+        <w:numPr>
+          <w:ilvl w:val="0"/>
+          <w:numId w:val="5"/>
+        </w:numPr>
+        <w:overflowPunct w:val="0"/>
+        <w:autoSpaceDE w:val="0"/>
+        <w:autoSpaceDN w:val="0"/>
+        <w:adjustRightInd w:val="0"/>
+        <w:jc w:val="both"/>
+        <w:textAlignment w:val="baseline"/>
+      </w:pPr>
+      <w:r>
+        <w:t>Si l’oxygénation le permet, diminuer la pression de crête expiratoire (</w:t>
+      </w:r>
+      <w:r>
+        <w:rPr>
+          <w:i/>
+        </w:rPr>
+        <w:t xml:space="preserve">CPAP OSCILLANTE) </w:t>
+      </w:r>
+      <w:r>
+        <w:t>par bonds de 2 cmH</w:t>
+      </w:r>
+      <w:r>
+        <w:rPr>
+          <w:rFonts w:ascii="Cambria Math" w:hAnsi="Cambria Math" w:cs="Cambria Math"/>
+        </w:rPr>
+        <w:t>₂</w:t>
+      </w:r>
+      <w:r>
+        <w:t>O par heure jusqu’à 16 cmH</w:t>
+      </w:r>
+      <w:r>
+        <w:rPr>
+          <w:rFonts w:ascii="Cambria Math" w:hAnsi="Cambria Math" w:cs="Cambria Math"/>
+        </w:rPr>
+        <w:t>₂</w:t>
+      </w:r>
+      <w:r>
+        <w:t>O;</w:t>
+      </w:r>
+    </w:p>
+    <w:p>
+      <w:pPr>
+        <w:pStyle w:val="N-Commentaire"/>
+      </w:pPr>
+      <w:r>
+        <w:t>↓ HSCM : Portion « Super utilisateurs » ↓</w:t>
+      </w:r>
+    </w:p>
+    <w:p>
+      <w:pPr>
+        <w:numPr>
+          <w:ilvl w:val="0"/>
+          <w:numId w:val="5"/>
+        </w:numPr>
+        <w:overflowPunct w:val="0"/>
+        <w:autoSpaceDE w:val="0"/>
+        <w:autoSpaceDN w:val="0"/>
+        <w:adjustRightInd w:val="0"/>
+        <w:jc w:val="both"/>
+        <w:textAlignment w:val="baseline"/>
+        <w:rPr>
+          <w:del w:id="47" w:author="p0023885" w:date="2016-07-12T14:58:00Z"/>
+        </w:rPr>
+      </w:pPr>
+      <w:del w:id="48" w:author="p0023885" w:date="2016-07-12T14:58:00Z">
+        <w:r>
+          <w:delText>En diminuant le temps expiratoire (convection), augmenter la fréquence de convection par bonds de 1 /min jusqu’à un maximum de 18 /min ;</w:delText>
+        </w:r>
+      </w:del>
+    </w:p>
+    <w:p>
+      <w:pPr>
+        <w:numPr>
+          <w:ilvl w:val="0"/>
+          <w:numId w:val="5"/>
+        </w:numPr>
+        <w:overflowPunct w:val="0"/>
+        <w:autoSpaceDE w:val="0"/>
+        <w:autoSpaceDN w:val="0"/>
+        <w:adjustRightInd w:val="0"/>
+        <w:jc w:val="both"/>
+        <w:textAlignment w:val="baseline"/>
+      </w:pPr>
+      <w:r>
+        <w:t xml:space="preserve">Diminuer le ratio i : e des percussions à 1 : 3 puis 1 : 5 en conservant la même fréquence de percussion; </w:t>
+      </w:r>
+    </w:p>
+    <w:p>
+      <w:pPr>
+        <w:numPr>
+          <w:ilvl w:val="0"/>
+          <w:numId w:val="5"/>
+        </w:numPr>
+        <w:overflowPunct w:val="0"/>
+        <w:autoSpaceDE w:val="0"/>
+        <w:autoSpaceDN w:val="0"/>
+        <w:adjustRightInd w:val="0"/>
+        <w:jc w:val="both"/>
+        <w:textAlignment w:val="baseline"/>
+      </w:pPr>
+      <w:ins w:id="49" w:author="p0023885" w:date="2016-07-11T08:22:00Z">
+        <w:r>
+          <w:t xml:space="preserve">Si l’oxygénation demeure inadéquate </w:t>
+        </w:r>
+      </w:ins>
+      <w:ins w:id="50" w:author="p0023885" w:date="2016-07-11T08:23:00Z">
+        <w:r>
+          <w:t>(c’est-à-dire inférieure à la sible prescrite par le médecin) après les étapes précé</w:t>
+        </w:r>
+      </w:ins>
+      <w:ins w:id="51" w:author="p0023885" w:date="2016-07-11T08:24:00Z">
+        <w:r>
+          <w:t>d</w:t>
+        </w:r>
+      </w:ins>
+      <w:ins w:id="52" w:author="p0023885" w:date="2016-07-11T08:23:00Z">
+        <w:r>
+          <w:t>entes</w:t>
+        </w:r>
+      </w:ins>
+      <w:ins w:id="53" w:author="p0023885" w:date="2016-07-11T08:24:00Z">
+        <w:r>
+          <w:t>, aviser celui-ci de la situation. Il choisira alors entre</w:t>
+        </w:r>
+      </w:ins>
+      <w:ins w:id="54" w:author="p0023885" w:date="2016-07-11T08:25:00Z">
+        <w:r>
+          <w:t> </w:t>
+        </w:r>
+      </w:ins>
+      <w:ins w:id="55" w:author="p0023885" w:date="2016-07-11T08:24:00Z">
+        <w:r>
+          <w:t>:</w:t>
+        </w:r>
+      </w:ins>
+      <w:ins w:id="56" w:author="p0023885" w:date="2016-07-11T08:25:00Z">
+        <w:r>
+          <w:t xml:space="preserve"> </w:t>
+        </w:r>
+      </w:ins>
+    </w:p>
+    <w:p>
+      <w:pPr>
+        <w:numPr>
+          <w:ilvl w:val="1"/>
+          <w:numId w:val="5"/>
+        </w:numPr>
+        <w:overflowPunct w:val="0"/>
+        <w:autoSpaceDE w:val="0"/>
+        <w:autoSpaceDN w:val="0"/>
+        <w:adjustRightInd w:val="0"/>
+        <w:jc w:val="both"/>
+        <w:textAlignment w:val="baseline"/>
+      </w:pPr>
+      <w:r>
+        <w:t>Prescrite un pH cible moins élevé ou une PaCO2 cible plus élevée</w:t>
+      </w:r>
+      <w:r>
+        <w:t>,</w:t>
+      </w:r>
+    </w:p>
+    <w:p>
+      <w:pPr>
+        <w:numPr>
+          <w:ilvl w:val="1"/>
+          <w:numId w:val="5"/>
+        </w:numPr>
+        <w:overflowPunct w:val="0"/>
+        <w:autoSpaceDE w:val="0"/>
+        <w:autoSpaceDN w:val="0"/>
+        <w:adjustRightInd w:val="0"/>
+        <w:jc w:val="both"/>
+        <w:textAlignment w:val="baseline"/>
+      </w:pPr>
+      <w:r>
+        <w:t xml:space="preserve">Prescrire de poursuivre </w:t>
+      </w:r>
+      <w:r>
+        <w:t>l’augmentation de la pression de</w:t>
+      </w:r>
+      <w:r>
+        <w:t xml:space="preserve"> crête inspiratoire </w:t>
+      </w:r>
+      <w:r>
+        <w:t>en spécifiant jusqu’à quel niveau. Une pression de crête pouvant atteindre 65 cmH</w:t>
+      </w:r>
+      <w:r>
+        <w:rPr>
+          <w:rFonts w:ascii="Cambria Math" w:hAnsi="Cambria Math" w:cs="Cambria Math"/>
+        </w:rPr>
+        <w:t>₂</w:t>
+      </w:r>
+      <w:r>
+        <w:t>O peut être prescrite par le médecin</w:t>
+      </w:r>
+      <w:r>
+        <w:t>.</w:t>
+      </w:r>
+    </w:p>
+    <w:p>
+      <w:pPr>
+        <w:numPr>
+          <w:ilvl w:val="0"/>
+          <w:numId w:val="5"/>
+        </w:numPr>
+        <w:overflowPunct w:val="0"/>
+        <w:autoSpaceDE w:val="0"/>
+        <w:autoSpaceDN w:val="0"/>
+        <w:adjustRightInd w:val="0"/>
+        <w:jc w:val="both"/>
+        <w:textAlignment w:val="baseline"/>
+      </w:pPr>
+      <w:ins w:id="57" w:author="p0023885" w:date="2016-07-08T07:54:00Z">
         <w:r>
           <w:t xml:space="preserve">Avec l’accord du médecin, </w:t>
         </w:r>
       </w:ins>
-      <w:ins w:id="26" w:author="p0023885" w:date="2016-07-08T07:55:00Z">
+      <w:ins w:id="58" w:author="p0023885" w:date="2016-07-08T07:55:00Z">
         <w:r>
           <w:t>augmenter la pression de crête inspiratoire (</w:t>
         </w:r>
@@ -1123,12 +1632,17 @@
           <w:t xml:space="preserve">O jusqu’à </w:t>
         </w:r>
       </w:ins>
-      <w:ins w:id="27" w:author="p0023885" w:date="2016-07-08T07:56:00Z">
+      <w:ins w:id="59" w:author="p0023885" w:date="2016-07-08T07:56:00Z">
         <w:r>
-          <w:t>60</w:t>
+          <w:t>6</w:t>
         </w:r>
       </w:ins>
-      <w:ins w:id="28" w:author="p0023885" w:date="2016-07-08T07:55:00Z">
+      <w:ins w:id="60" w:author="p0023885" w:date="2016-07-12T15:23:00Z">
+        <w:r>
+          <w:t>5</w:t>
+        </w:r>
+      </w:ins>
+      <w:ins w:id="61" w:author="p0023885" w:date="2016-07-08T07:55:00Z">
         <w:r>
           <w:t xml:space="preserve"> cmH</w:t>
         </w:r>
@@ -1147,153 +1661,6 @@
       <w:pPr>
         <w:numPr>
           <w:ilvl w:val="0"/>
-          <w:numId w:val="4"/>
-        </w:numPr>
-        <w:overflowPunct w:val="0"/>
-        <w:autoSpaceDE w:val="0"/>
-        <w:autoSpaceDN w:val="0"/>
-        <w:adjustRightInd w:val="0"/>
-        <w:jc w:val="both"/>
-        <w:textAlignment w:val="baseline"/>
-      </w:pPr>
-      <w:r>
-        <w:t>Si la pression de crête inspiratoire est inférieure à 60 cmH</w:t>
-      </w:r>
-      <w:r>
-        <w:rPr>
-          <w:rFonts w:ascii="Cambria Math" w:hAnsi="Cambria Math" w:cs="Cambria Math"/>
-        </w:rPr>
-        <w:t>₂</w:t>
-      </w:r>
-      <w:r>
-        <w:t>O, ajuster une pression de crête inspiratoire augmentée (</w:t>
-      </w:r>
-      <w:r>
-        <w:rPr>
-          <w:i/>
-        </w:rPr>
-        <w:t xml:space="preserve">PRESSION DE CONVECTION) </w:t>
-      </w:r>
-      <w:r>
-        <w:t>de 10 cmH</w:t>
-      </w:r>
-      <w:r>
-        <w:rPr>
-          <w:rFonts w:ascii="Cambria Math" w:hAnsi="Cambria Math" w:cs="Cambria Math"/>
-        </w:rPr>
-        <w:t>₂</w:t>
-      </w:r>
-      <w:r>
-        <w:t xml:space="preserve">O au-dessus de la pression de crête inspiratoire; </w:t>
-      </w:r>
-    </w:p>
-    <w:p>
-      <w:pPr>
-        <w:numPr>
-          <w:ilvl w:val="0"/>
-          <w:numId w:val="4"/>
-        </w:numPr>
-        <w:overflowPunct w:val="0"/>
-        <w:autoSpaceDE w:val="0"/>
-        <w:autoSpaceDN w:val="0"/>
-        <w:adjustRightInd w:val="0"/>
-        <w:jc w:val="both"/>
-        <w:textAlignment w:val="baseline"/>
-      </w:pPr>
-      <w:r>
-        <w:t>Si la pression de crête inspiratoire est supérieure ou égale à 60 cmH</w:t>
-      </w:r>
-      <w:r>
-        <w:rPr>
-          <w:rFonts w:ascii="Cambria Math" w:hAnsi="Cambria Math" w:cs="Cambria Math"/>
-        </w:rPr>
-        <w:t>₂</w:t>
-      </w:r>
-      <w:r>
-        <w:t>O, ajuster une pression de crête inspiratoire augmentée (</w:t>
-      </w:r>
-      <w:r>
-        <w:rPr>
-          <w:i/>
-        </w:rPr>
-        <w:t xml:space="preserve">PRESSION DE CONVECTION) </w:t>
-      </w:r>
-      <w:r>
-        <w:t>de 5 cmH</w:t>
-      </w:r>
-      <w:r>
-        <w:rPr>
-          <w:rFonts w:ascii="Cambria Math" w:hAnsi="Cambria Math" w:cs="Cambria Math"/>
-        </w:rPr>
-        <w:t>₂</w:t>
-      </w:r>
-      <w:r>
-        <w:t>O au-dessus de la pression de crête inspiratoire;</w:t>
-      </w:r>
-      <w:commentRangeEnd w:id="21"/>
-      <w:r>
-        <w:rPr>
-          <w:rStyle w:val="Marquedecommentaire"/>
-        </w:rPr>
-        <w:commentReference w:id="21"/>
-      </w:r>
-    </w:p>
-    <w:p>
-      <w:pPr>
-        <w:pStyle w:val="Titre2"/>
-      </w:pPr>
-      <w:r>
-        <w:t>Ajustements en cas d’hypercapnie</w:t>
-      </w:r>
-    </w:p>
-    <w:p>
-      <w:pPr>
-        <w:numPr>
-          <w:ilvl w:val="0"/>
-          <w:numId w:val="5"/>
-        </w:numPr>
-        <w:overflowPunct w:val="0"/>
-        <w:autoSpaceDE w:val="0"/>
-        <w:autoSpaceDN w:val="0"/>
-        <w:adjustRightInd w:val="0"/>
-        <w:jc w:val="both"/>
-        <w:textAlignment w:val="baseline"/>
-      </w:pPr>
-      <w:r>
-        <w:t>Augmenter la pression de crête inspiratoire (</w:t>
-      </w:r>
-      <w:r>
-        <w:rPr>
-          <w:i/>
-        </w:rPr>
-        <w:t xml:space="preserve">DEBIT PULSE) </w:t>
-      </w:r>
-      <w:r>
-        <w:t>par bonds de 2 cmH</w:t>
-      </w:r>
-      <w:r>
-        <w:rPr>
-          <w:rFonts w:ascii="Cambria Math" w:hAnsi="Cambria Math" w:cs="Cambria Math"/>
-        </w:rPr>
-        <w:t>₂</w:t>
-      </w:r>
-      <w:r>
-        <w:t>O jusqu’à 45 cmH</w:t>
-      </w:r>
-      <w:r>
-        <w:rPr>
-          <w:rFonts w:ascii="Cambria Math" w:hAnsi="Cambria Math" w:cs="Cambria Math"/>
-        </w:rPr>
-        <w:t>₂</w:t>
-      </w:r>
-      <w:r>
-        <w:t>O ;</w:t>
-      </w:r>
-    </w:p>
-    <w:p>
-      <w:pPr>
-        <w:numPr>
-          <w:ilvl w:val="0"/>
           <w:numId w:val="5"/>
         </w:numPr>
         <w:overflowPunct w:val="0"/>
@@ -1303,309 +1670,10 @@
         <w:jc w:val="both"/>
         <w:textAlignment w:val="baseline"/>
         <w:rPr>
-          <w:i/>
-          <w:color w:val="FF0000"/>
+          <w:del w:id="62" w:author="p0023885" w:date="2016-07-12T14:59:00Z"/>
         </w:rPr>
       </w:pPr>
-      <w:r>
-        <w:lastRenderedPageBreak/>
-        <w:t>Si oxygénation adéquate, diminuer la fréquence de percussion par incréments de 50 /min jusqu’à un minimum de  300 /min (surveiller attentivement l’oxygénation suite à cette intervention) ;</w:t>
-      </w:r>
-    </w:p>
-    <w:p>
-      <w:pPr>
-        <w:numPr>
-          <w:ilvl w:val="0"/>
-          <w:numId w:val="5"/>
-        </w:numPr>
-        <w:overflowPunct w:val="0"/>
-        <w:autoSpaceDE w:val="0"/>
-        <w:autoSpaceDN w:val="0"/>
-        <w:adjustRightInd w:val="0"/>
-        <w:jc w:val="both"/>
-        <w:textAlignment w:val="baseline"/>
-      </w:pPr>
-      <w:r>
-        <w:t>Si l’oxygénation le permet, diminuer la pression de crête expiratoire (</w:t>
-      </w:r>
-      <w:r>
-        <w:rPr>
-          <w:i/>
-        </w:rPr>
-        <w:t xml:space="preserve">CPAP OSCILLANTE) </w:t>
-      </w:r>
-      <w:r>
-        <w:t>par bonds de 2 cmH</w:t>
-      </w:r>
-      <w:r>
-        <w:rPr>
-          <w:rFonts w:ascii="Cambria Math" w:hAnsi="Cambria Math" w:cs="Cambria Math"/>
-        </w:rPr>
-        <w:t>₂</w:t>
-      </w:r>
-      <w:r>
-        <w:t>O par heure jusqu’à 16 cmH</w:t>
-      </w:r>
-      <w:r>
-        <w:rPr>
-          <w:rFonts w:ascii="Cambria Math" w:hAnsi="Cambria Math" w:cs="Cambria Math"/>
-        </w:rPr>
-        <w:t>₂</w:t>
-      </w:r>
-      <w:r>
-        <w:t>O;</w:t>
-      </w:r>
-    </w:p>
-    <w:p>
-      <w:pPr>
-        <w:pStyle w:val="N-Commentaire"/>
-      </w:pPr>
-      <w:r>
-        <w:t>↓ HSCM : Portion « Super utilisateurs » ↓</w:t>
-      </w:r>
-    </w:p>
-    <w:p>
-      <w:pPr>
-        <w:numPr>
-          <w:ilvl w:val="0"/>
-          <w:numId w:val="5"/>
-        </w:numPr>
-        <w:overflowPunct w:val="0"/>
-        <w:autoSpaceDE w:val="0"/>
-        <w:autoSpaceDN w:val="0"/>
-        <w:adjustRightInd w:val="0"/>
-        <w:jc w:val="both"/>
-        <w:textAlignment w:val="baseline"/>
-        <w:rPr>
-          <w:del w:id="29" w:author="p0023885" w:date="2016-07-12T14:58:00Z"/>
-        </w:rPr>
-      </w:pPr>
-      <w:del w:id="30" w:author="p0023885" w:date="2016-07-12T14:58:00Z">
-        <w:r>
-          <w:delText>En diminuant le temps expiratoire (convection), augmenter la fréquence de convection par bonds de 1 /min jusqu’à un maximum de 18 /min ;</w:delText>
-        </w:r>
-      </w:del>
-    </w:p>
-    <w:p>
-      <w:pPr>
-        <w:numPr>
-          <w:ilvl w:val="0"/>
-          <w:numId w:val="5"/>
-        </w:numPr>
-        <w:overflowPunct w:val="0"/>
-        <w:autoSpaceDE w:val="0"/>
-        <w:autoSpaceDN w:val="0"/>
-        <w:adjustRightInd w:val="0"/>
-        <w:jc w:val="both"/>
-        <w:textAlignment w:val="baseline"/>
-      </w:pPr>
-      <w:r>
-        <w:t xml:space="preserve">Diminuer le ratio i : e des percussions à 1 : 3 puis 1 : 5 en conservant la même fréquence de percussion; </w:t>
-      </w:r>
-    </w:p>
-    <w:p>
-      <w:pPr>
-        <w:numPr>
-          <w:ilvl w:val="0"/>
-          <w:numId w:val="5"/>
-        </w:numPr>
-        <w:overflowPunct w:val="0"/>
-        <w:autoSpaceDE w:val="0"/>
-        <w:autoSpaceDN w:val="0"/>
-        <w:adjustRightInd w:val="0"/>
-        <w:jc w:val="both"/>
-        <w:textAlignment w:val="baseline"/>
-      </w:pPr>
-      <w:ins w:id="31" w:author="p0023885" w:date="2016-07-11T08:22:00Z">
-        <w:r>
-          <w:t xml:space="preserve">Si l’oxygénation demeure inadéquate </w:t>
-        </w:r>
-      </w:ins>
-      <w:ins w:id="32" w:author="p0023885" w:date="2016-07-11T08:23:00Z">
-        <w:r>
-          <w:t xml:space="preserve">(c’est-à-dire inférieure à la </w:t>
-        </w:r>
-        <w:proofErr w:type="spellStart"/>
-        <w:r>
-          <w:t>sible</w:t>
-        </w:r>
-        <w:proofErr w:type="spellEnd"/>
-        <w:r>
-          <w:t xml:space="preserve"> prescrite par le médecin) après les étapes précé</w:t>
-        </w:r>
-      </w:ins>
-      <w:ins w:id="33" w:author="p0023885" w:date="2016-07-11T08:24:00Z">
-        <w:r>
-          <w:t>d</w:t>
-        </w:r>
-      </w:ins>
-      <w:ins w:id="34" w:author="p0023885" w:date="2016-07-11T08:23:00Z">
-        <w:r>
-          <w:t>entes</w:t>
-        </w:r>
-      </w:ins>
-      <w:ins w:id="35" w:author="p0023885" w:date="2016-07-11T08:24:00Z">
-        <w:r>
-          <w:t>, aviser celui-ci de la situation. Il choisira alors entre</w:t>
-        </w:r>
-      </w:ins>
-      <w:ins w:id="36" w:author="p0023885" w:date="2016-07-11T08:25:00Z">
-        <w:r>
-          <w:t> </w:t>
-        </w:r>
-      </w:ins>
-      <w:ins w:id="37" w:author="p0023885" w:date="2016-07-11T08:24:00Z">
-        <w:r>
-          <w:t>:</w:t>
-        </w:r>
-      </w:ins>
-      <w:ins w:id="38" w:author="p0023885" w:date="2016-07-11T08:25:00Z">
-        <w:r>
-          <w:t xml:space="preserve"> </w:t>
-        </w:r>
-      </w:ins>
-    </w:p>
-    <w:p>
-      <w:pPr>
-        <w:numPr>
-          <w:ilvl w:val="1"/>
-          <w:numId w:val="5"/>
-        </w:numPr>
-        <w:overflowPunct w:val="0"/>
-        <w:autoSpaceDE w:val="0"/>
-        <w:autoSpaceDN w:val="0"/>
-        <w:adjustRightInd w:val="0"/>
-        <w:jc w:val="both"/>
-        <w:textAlignment w:val="baseline"/>
-      </w:pPr>
-      <w:r>
-        <w:t>Prescrite un pH cible moins élevé ou une PaCO2 cible plus élevée</w:t>
-      </w:r>
-      <w:r>
-        <w:t>,</w:t>
-      </w:r>
-    </w:p>
-    <w:p>
-      <w:pPr>
-        <w:numPr>
-          <w:ilvl w:val="1"/>
-          <w:numId w:val="5"/>
-        </w:numPr>
-        <w:overflowPunct w:val="0"/>
-        <w:autoSpaceDE w:val="0"/>
-        <w:autoSpaceDN w:val="0"/>
-        <w:adjustRightInd w:val="0"/>
-        <w:jc w:val="both"/>
-        <w:textAlignment w:val="baseline"/>
-      </w:pPr>
-      <w:r>
-        <w:t xml:space="preserve">Prescrire de poursuivre </w:t>
-      </w:r>
-      <w:r>
-        <w:t>l’augmentation de la pression de</w:t>
-      </w:r>
-      <w:r>
-        <w:t xml:space="preserve"> crête inspiratoire </w:t>
-      </w:r>
-      <w:r>
-        <w:t>en spécifiant jusqu’à quel niveau. Une pression de crête pouvant atteindre 65 cmH</w:t>
-      </w:r>
-      <w:r>
-        <w:rPr>
-          <w:rFonts w:ascii="Cambria Math" w:hAnsi="Cambria Math" w:cs="Cambria Math"/>
-        </w:rPr>
-        <w:t>₂</w:t>
-      </w:r>
-      <w:r>
-        <w:t>O peut être prescrite par le médecin</w:t>
-      </w:r>
-      <w:r>
-        <w:t>.</w:t>
-      </w:r>
-    </w:p>
-    <w:p>
-      <w:pPr>
-        <w:numPr>
-          <w:ilvl w:val="0"/>
-          <w:numId w:val="5"/>
-        </w:numPr>
-        <w:overflowPunct w:val="0"/>
-        <w:autoSpaceDE w:val="0"/>
-        <w:autoSpaceDN w:val="0"/>
-        <w:adjustRightInd w:val="0"/>
-        <w:jc w:val="both"/>
-        <w:textAlignment w:val="baseline"/>
-      </w:pPr>
-      <w:ins w:id="39" w:author="p0023885" w:date="2016-07-08T07:54:00Z">
-        <w:r>
-          <w:t xml:space="preserve">Avec l’accord du médecin, </w:t>
-        </w:r>
-      </w:ins>
-      <w:ins w:id="40" w:author="p0023885" w:date="2016-07-08T07:55:00Z">
-        <w:r>
-          <w:t>augmenter la pression de crête inspiratoire (</w:t>
-        </w:r>
-        <w:r>
-          <w:rPr>
-            <w:i/>
-          </w:rPr>
-          <w:t xml:space="preserve">DEBIT PULSE) </w:t>
-        </w:r>
-        <w:r>
-          <w:t>par bonds de 2 cmH</w:t>
-        </w:r>
-        <w:r>
-          <w:rPr>
-            <w:rFonts w:ascii="Cambria Math" w:hAnsi="Cambria Math" w:cs="Cambria Math"/>
-          </w:rPr>
-          <w:t>₂</w:t>
-        </w:r>
-        <w:r>
-          <w:t xml:space="preserve">O jusqu’à </w:t>
-        </w:r>
-      </w:ins>
-      <w:ins w:id="41" w:author="p0023885" w:date="2016-07-08T07:56:00Z">
-        <w:r>
-          <w:t>6</w:t>
-        </w:r>
-      </w:ins>
-      <w:ins w:id="42" w:author="p0023885" w:date="2016-07-12T15:23:00Z">
-        <w:r>
-          <w:t>5</w:t>
-        </w:r>
-      </w:ins>
-      <w:ins w:id="43" w:author="p0023885" w:date="2016-07-08T07:55:00Z">
-        <w:r>
-          <w:t xml:space="preserve"> cmH</w:t>
-        </w:r>
-        <w:r>
-          <w:rPr>
-            <w:rFonts w:ascii="Cambria Math" w:hAnsi="Cambria Math" w:cs="Cambria Math"/>
-          </w:rPr>
-          <w:t>₂</w:t>
-        </w:r>
-        <w:r>
-          <w:t>O ;</w:t>
-        </w:r>
-      </w:ins>
-    </w:p>
-    <w:p>
-      <w:pPr>
-        <w:numPr>
-          <w:ilvl w:val="0"/>
-          <w:numId w:val="5"/>
-        </w:numPr>
-        <w:overflowPunct w:val="0"/>
-        <w:autoSpaceDE w:val="0"/>
-        <w:autoSpaceDN w:val="0"/>
-        <w:adjustRightInd w:val="0"/>
-        <w:jc w:val="both"/>
-        <w:textAlignment w:val="baseline"/>
-        <w:rPr>
-          <w:del w:id="44" w:author="p0023885" w:date="2016-07-12T14:59:00Z"/>
-        </w:rPr>
-      </w:pPr>
-      <w:del w:id="45" w:author="p0023885" w:date="2016-07-12T14:59:00Z">
+      <w:del w:id="63" w:author="p0023885" w:date="2016-07-12T14:59:00Z">
         <w:r>
           <w:delText>Si la pression de crête inspiratoire est inférieure à 60 cmH</w:delText>
         </w:r>
@@ -1651,10 +1719,10 @@
         <w:jc w:val="both"/>
         <w:textAlignment w:val="baseline"/>
         <w:rPr>
-          <w:del w:id="46" w:author="p0023885" w:date="2016-07-12T14:59:00Z"/>
+          <w:del w:id="64" w:author="p0023885" w:date="2016-07-12T14:59:00Z"/>
         </w:rPr>
       </w:pPr>
-      <w:del w:id="47" w:author="p0023885" w:date="2016-07-12T14:59:00Z">
+      <w:del w:id="65" w:author="p0023885" w:date="2016-07-12T14:59:00Z">
         <w:r>
           <w:delText>Si la pression de crête inspiratoire est supérieure ou égale à 60 cmH</w:delText>
         </w:r>
@@ -1886,6 +1954,7 @@
         </w:numPr>
       </w:pPr>
       <w:r>
+        <w:lastRenderedPageBreak/>
         <w:t>Réduire la pression de crête expiratoire (</w:t>
       </w:r>
       <w:r>
@@ -1968,15 +2037,7 @@
     </w:p>
     <w:p>
       <w:r>
-        <w:t xml:space="preserve">L’inhalothérapeute avise alors l’intensiviste que le patient est ventilé avec des paramètres minimaux. Celui-ci décide alors de la conduite à tenir : observation, </w:t>
-      </w:r>
-      <w:proofErr w:type="spellStart"/>
-      <w:r>
-        <w:t>extubation</w:t>
-      </w:r>
-      <w:proofErr w:type="spellEnd"/>
-      <w:r>
-        <w:t xml:space="preserve"> ou transfert en ventilation conventionnelle.</w:t>
+        <w:t>L’inhalothérapeute avise alors l’intensiviste que le patient est ventilé avec des paramètres minimaux. Celui-ci décide alors de la conduite à tenir : observation, extubation ou transfert en ventilation conventionnelle.</w:t>
       </w:r>
     </w:p>
     <w:p>
@@ -1992,7 +2053,6 @@
         <w:jc w:val="both"/>
       </w:pPr>
       <w:r>
-        <w:lastRenderedPageBreak/>
         <w:t>Lorsque les cibles cliniques prescrites (SpO</w:t>
       </w:r>
       <w:r>
@@ -2314,7 +2374,7 @@
 
 <file path=word/comments.xml><?xml version="1.0" encoding="utf-8"?>
 <w:comments xmlns:wpc="http://schemas.microsoft.com/office/word/2010/wordprocessingCanvas" xmlns:mc="http://schemas.openxmlformats.org/markup-compatibility/2006" xmlns:o="urn:schemas-microsoft-com:office:office" xmlns:r="http://schemas.openxmlformats.org/officeDocument/2006/relationships" xmlns:m="http://schemas.openxmlformats.org/officeDocument/2006/math" xmlns:v="urn:schemas-microsoft-com:vml" xmlns:wp14="http://schemas.microsoft.com/office/word/2010/wordprocessingDrawing" xmlns:wp="http://schemas.openxmlformats.org/drawingml/2006/wordprocessingDrawing" xmlns:w10="urn:schemas-microsoft-com:office:word" xmlns:w="http://schemas.openxmlformats.org/wordprocessingml/2006/main" xmlns:w14="http://schemas.microsoft.com/office/word/2010/wordml" xmlns:wpg="http://schemas.microsoft.com/office/word/2010/wordprocessingGroup" xmlns:wpi="http://schemas.microsoft.com/office/word/2010/wordprocessingInk" xmlns:wne="http://schemas.microsoft.com/office/word/2006/wordml" xmlns:wps="http://schemas.microsoft.com/office/word/2010/wordprocessingShape" mc:Ignorable="w14 wp14">
-  <w:comment w:id="21" w:author="p0023885" w:date="2016-07-12T15:32:00Z" w:initials="Nicolas">
+  <w:comment w:id="23" w:author="p0023885" w:date="2016-07-14T10:31:00Z" w:initials="Nicolas">
     <w:p>
       <w:pPr>
         <w:pStyle w:val="Commentaire"/>
@@ -2326,7 +2386,10 @@
         <w:annotationRef/>
       </w:r>
       <w:r>
-        <w:t xml:space="preserve">À faire : </w:t>
+        <w:t>À</w:t>
+      </w:r>
+      <w:r>
+        <w:t xml:space="preserve"> faire : </w:t>
       </w:r>
     </w:p>
     <w:p>
@@ -2338,42 +2401,16 @@
         </w:numPr>
       </w:pPr>
       <w:r>
-        <w:t xml:space="preserve">Ajouter augmentation de la </w:t>
-      </w:r>
-      <w:proofErr w:type="spellStart"/>
-      <w:r>
-        <w:t>Pcrète</w:t>
-      </w:r>
-      <w:proofErr w:type="spellEnd"/>
-      <w:r>
-        <w:t xml:space="preserve"> expiratoire (PEP oscillante) en conservant un Delta minimum de 10 cmH2O;</w:t>
-      </w:r>
-    </w:p>
-    <w:p>
-      <w:pPr>
-        <w:pStyle w:val="Commentaire"/>
-        <w:numPr>
-          <w:ilvl w:val="0"/>
-          <w:numId w:val="71"/>
-        </w:numPr>
-      </w:pPr>
-      <w:r>
-        <w:t xml:space="preserve">Ajouter la notion de de plateau/équilibre de pression pour choisir entre l’ajout d’un </w:t>
-      </w:r>
-      <w:r>
-        <w:rPr>
-          <w:i/>
-        </w:rPr>
-        <w:t xml:space="preserve">CONVECTIVE PRESSURE RISE </w:t>
-      </w:r>
-      <w:r>
-        <w:t xml:space="preserve">ou l’ajout de </w:t>
-      </w:r>
-      <w:r>
-        <w:rPr>
-          <w:i/>
-        </w:rPr>
-        <w:t>DEBIT PULSE</w:t>
+        <w:t xml:space="preserve">Ajouter augmentation de la Pcrète expiratoire (PEP oscillante) en conservant un Delta minimum de 10 </w:t>
+      </w:r>
+      <w:r>
+        <w:t xml:space="preserve">(?) </w:t>
+      </w:r>
+      <w:r>
+        <w:t>cmH2O;</w:t>
+      </w:r>
+      <w:r>
+        <w:t xml:space="preserve"> Donc jusqu’à potentiellement 55 cmH20 ? À discuter…</w:t>
       </w:r>
     </w:p>
   </w:comment>
@@ -2483,7 +2520,7 @@
         <w:noProof/>
         <w:snapToGrid w:val="0"/>
       </w:rPr>
-      <w:t>3</w:t>
+      <w:t>2</w:t>
     </w:r>
     <w:r>
       <w:rPr>
@@ -2520,7 +2557,7 @@
         <w:noProof/>
         <w:snapToGrid w:val="0"/>
       </w:rPr>
-      <w:t>4</w:t>
+      <w:t>5</w:t>
     </w:r>
     <w:r>
       <w:rPr>
@@ -2659,7 +2696,7 @@
         <v:path o:extrusionok="f" gradientshapeok="t" o:connecttype="rect"/>
         <o:lock v:ext="edit" aspectratio="t"/>
       </v:shapetype>
-      <v:shape id="_x0000_i1029" type="#_x0000_t75" style="width:300.75pt;height:264.75pt" o:bullet="t">
+      <v:shape id="_x0000_i1026" type="#_x0000_t75" style="width:300.75pt;height:264.75pt" o:bullet="t">
         <v:imagedata r:id="rId1" o:title=""/>
       </v:shape>
     </w:pict>
@@ -12220,7 +12257,7 @@
 </file>
 
 <file path=customXml/itemProps1.xml><?xml version="1.0" encoding="utf-8"?>
-<ds:datastoreItem xmlns:ds="http://schemas.openxmlformats.org/officeDocument/2006/customXml" ds:itemID="{6795438D-E9EE-45D4-B2B3-4F63227E1EDC}">
+<ds:datastoreItem xmlns:ds="http://schemas.openxmlformats.org/officeDocument/2006/customXml" ds:itemID="{3083F5BA-12D8-4324-A09B-0C8E67010C2B}">
   <ds:schemaRefs>
     <ds:schemaRef ds:uri="http://schemas.openxmlformats.org/officeDocument/2006/bibliography"/>
   </ds:schemaRefs>

</xml_diff>